<commit_message>
Documentation is almost done.
</commit_message>
<xml_diff>
--- a/Beadando3/Documentation.docx
+++ b/Beadando3/Documentation.docx
@@ -4046,19 +4046,11 @@
         <w:t xml:space="preserve">2.2.1 </w:t>
       </w:r>
       <w:proofErr w:type="spellStart"/>
-      <w:proofErr w:type="gramStart"/>
-      <w:r>
-        <w:rPr>
-          <w:lang w:val="hu-HU"/>
-        </w:rPr>
-        <w:t>labirinth.model</w:t>
-      </w:r>
-      <w:proofErr w:type="gramEnd"/>
-      <w:r>
-        <w:rPr>
-          <w:lang w:val="hu-HU"/>
-        </w:rPr>
-        <w:t>.gamecontrol</w:t>
+      <w:r>
+        <w:rPr>
+          <w:lang w:val="hu-HU"/>
+        </w:rPr>
+        <w:t>labirinth.model.gamecontrol</w:t>
       </w:r>
       <w:proofErr w:type="spellEnd"/>
       <w:r>
@@ -5158,7 +5150,6 @@
         <w:t xml:space="preserve">2.2.3 </w:t>
       </w:r>
       <w:proofErr w:type="spellStart"/>
-      <w:proofErr w:type="gramStart"/>
       <w:r>
         <w:rPr>
           <w:lang w:val="hu-HU"/>
@@ -5175,14 +5166,7 @@
         <w:rPr>
           <w:lang w:val="hu-HU"/>
         </w:rPr>
-        <w:t>model</w:t>
-      </w:r>
-      <w:proofErr w:type="gramEnd"/>
-      <w:r>
-        <w:rPr>
-          <w:lang w:val="hu-HU"/>
-        </w:rPr>
-        <w:t>.utilities</w:t>
+        <w:t>model.utilities</w:t>
       </w:r>
       <w:proofErr w:type="spellEnd"/>
       <w:r>
@@ -5383,7 +5367,6 @@
         </w:rPr>
       </w:pPr>
       <w:proofErr w:type="spellStart"/>
-      <w:proofErr w:type="gramStart"/>
       <w:r>
         <w:rPr>
           <w:rFonts w:ascii="Times New Roman" w:hAnsi="Times New Roman" w:cs="Times New Roman"/>
@@ -5419,7 +5402,6 @@
         <w:t>RandomGenerator</w:t>
       </w:r>
       <w:proofErr w:type="spellEnd"/>
-      <w:proofErr w:type="gramEnd"/>
       <w:r>
         <w:rPr>
           <w:rFonts w:ascii="Times New Roman" w:hAnsi="Times New Roman" w:cs="Times New Roman"/>
@@ -5656,7 +5638,6 @@
         <w:t xml:space="preserve">2.2.4 </w:t>
       </w:r>
       <w:proofErr w:type="spellStart"/>
-      <w:proofErr w:type="gramStart"/>
       <w:r>
         <w:rPr>
           <w:lang w:val="hu-HU"/>
@@ -5673,14 +5654,7 @@
         <w:rPr>
           <w:lang w:val="hu-HU"/>
         </w:rPr>
-        <w:t>model</w:t>
-      </w:r>
-      <w:proofErr w:type="gramEnd"/>
-      <w:r>
-        <w:rPr>
-          <w:lang w:val="hu-HU"/>
-        </w:rPr>
-        <w:t>.entities</w:t>
+        <w:t>model.entities</w:t>
       </w:r>
       <w:proofErr w:type="spellEnd"/>
       <w:r>
@@ -6168,19 +6142,11 @@
         <w:t xml:space="preserve">2.2.5 </w:t>
       </w:r>
       <w:proofErr w:type="spellStart"/>
-      <w:proofErr w:type="gramStart"/>
-      <w:r>
-        <w:rPr>
-          <w:lang w:val="hu-HU"/>
-        </w:rPr>
-        <w:t>labirinth.model</w:t>
-      </w:r>
-      <w:proofErr w:type="gramEnd"/>
-      <w:r>
-        <w:rPr>
-          <w:lang w:val="hu-HU"/>
-        </w:rPr>
-        <w:t>.gamestates</w:t>
+      <w:r>
+        <w:rPr>
+          <w:lang w:val="hu-HU"/>
+        </w:rPr>
+        <w:t>labirinth.model.gamestates</w:t>
       </w:r>
       <w:proofErr w:type="spellEnd"/>
       <w:r>
@@ -6473,6 +6439,19 @@
     </w:p>
     <w:p>
       <w:pPr>
+        <w:rPr>
+          <w:lang w:val="hu-HU"/>
+        </w:rPr>
+      </w:pPr>
+      <w:r>
+        <w:rPr>
+          <w:lang w:val="hu-HU"/>
+        </w:rPr>
+        <w:br w:type="page"/>
+      </w:r>
+    </w:p>
+    <w:p>
+      <w:pPr>
         <w:pStyle w:val="Cmsor2"/>
         <w:rPr>
           <w:lang w:val="hu-HU"/>
@@ -6483,6 +6462,7 @@
         <w:rPr>
           <w:lang w:val="hu-HU"/>
         </w:rPr>
+        <w:lastRenderedPageBreak/>
         <w:t>2.</w:t>
       </w:r>
       <w:r>
@@ -6528,7 +6508,6 @@
         <w:t xml:space="preserve">2.5.1 </w:t>
       </w:r>
       <w:proofErr w:type="spellStart"/>
-      <w:proofErr w:type="gramStart"/>
       <w:r>
         <w:rPr>
           <w:lang w:val="hu-HU"/>
@@ -6536,7 +6515,6 @@
         <w:t>labirinth.view</w:t>
       </w:r>
       <w:proofErr w:type="spellEnd"/>
-      <w:proofErr w:type="gramEnd"/>
       <w:r>
         <w:rPr>
           <w:lang w:val="hu-HU"/>
@@ -6648,6 +6626,256 @@
           <w:lang w:val="hu-HU"/>
         </w:rPr>
       </w:pPr>
+      <w:r>
+        <w:rPr>
+          <w:lang w:val="hu-HU"/>
+        </w:rPr>
+        <w:t xml:space="preserve">Ebben a csomagban vannak a különböző nézetek csomagjai, illetve a főablakot reprezentáló osztály a </w:t>
+      </w:r>
+      <w:proofErr w:type="spellStart"/>
+      <w:r>
+        <w:rPr>
+          <w:b/>
+          <w:bCs/>
+          <w:lang w:val="hu-HU"/>
+        </w:rPr>
+        <w:t>MainWindow</w:t>
+      </w:r>
+      <w:proofErr w:type="spellEnd"/>
+      <w:r>
+        <w:rPr>
+          <w:lang w:val="hu-HU"/>
+        </w:rPr>
+        <w:t xml:space="preserve"> osztály. A </w:t>
+      </w:r>
+      <w:proofErr w:type="spellStart"/>
+      <w:r>
+        <w:rPr>
+          <w:b/>
+          <w:bCs/>
+          <w:lang w:val="hu-HU"/>
+        </w:rPr>
+        <w:t>CardPanel</w:t>
+      </w:r>
+      <w:proofErr w:type="spellEnd"/>
+      <w:r>
+        <w:rPr>
+          <w:lang w:val="hu-HU"/>
+        </w:rPr>
+        <w:t xml:space="preserve"> osztály, pedig egy-egy „oldalt” reprezentál, ami egy generikus osztály</w:t>
+      </w:r>
+      <w:r>
+        <w:rPr>
+          <w:lang w:val="hu-HU"/>
+        </w:rPr>
+        <w:t xml:space="preserve"> és a </w:t>
+      </w:r>
+      <w:proofErr w:type="spellStart"/>
+      <w:r>
+        <w:rPr>
+          <w:b/>
+          <w:bCs/>
+          <w:lang w:val="hu-HU"/>
+        </w:rPr>
+        <w:t>JPanel</w:t>
+      </w:r>
+      <w:proofErr w:type="spellEnd"/>
+      <w:r>
+        <w:rPr>
+          <w:lang w:val="hu-HU"/>
+        </w:rPr>
+        <w:t xml:space="preserve"> osztályból származik</w:t>
+      </w:r>
+      <w:r>
+        <w:rPr>
+          <w:lang w:val="hu-HU"/>
+        </w:rPr>
+        <w:t xml:space="preserve">. A </w:t>
+      </w:r>
+      <w:r>
+        <w:rPr>
+          <w:b/>
+          <w:bCs/>
+          <w:lang w:val="hu-HU"/>
+        </w:rPr>
+        <w:t>T</w:t>
+      </w:r>
+      <w:r>
+        <w:rPr>
+          <w:lang w:val="hu-HU"/>
+        </w:rPr>
+        <w:t xml:space="preserve"> paraméterének egy </w:t>
+      </w:r>
+      <w:proofErr w:type="spellStart"/>
+      <w:r>
+        <w:rPr>
+          <w:b/>
+          <w:bCs/>
+          <w:lang w:val="hu-HU"/>
+        </w:rPr>
+        <w:t>GameStateBase</w:t>
+      </w:r>
+      <w:proofErr w:type="spellEnd"/>
+      <w:r>
+        <w:rPr>
+          <w:lang w:val="hu-HU"/>
+        </w:rPr>
+        <w:t xml:space="preserve"> osztályból származó típusnak kell lennie. A </w:t>
+      </w:r>
+      <w:proofErr w:type="spellStart"/>
+      <w:r>
+        <w:rPr>
+          <w:b/>
+          <w:bCs/>
+          <w:lang w:val="hu-HU"/>
+        </w:rPr>
+        <w:t>MainWindow</w:t>
+      </w:r>
+      <w:proofErr w:type="spellEnd"/>
+      <w:r>
+        <w:rPr>
+          <w:b/>
+          <w:bCs/>
+          <w:lang w:val="hu-HU"/>
+        </w:rPr>
+        <w:t xml:space="preserve"> </w:t>
+      </w:r>
+      <w:r>
+        <w:rPr>
+          <w:lang w:val="hu-HU"/>
+        </w:rPr>
+        <w:t>osztály</w:t>
+      </w:r>
+      <w:r>
+        <w:rPr>
+          <w:lang w:val="hu-HU"/>
+        </w:rPr>
+        <w:t xml:space="preserve"> a </w:t>
+      </w:r>
+      <w:proofErr w:type="spellStart"/>
+      <w:r>
+        <w:rPr>
+          <w:b/>
+          <w:bCs/>
+          <w:lang w:val="hu-HU"/>
+        </w:rPr>
+        <w:t>GameStateMachine</w:t>
+      </w:r>
+      <w:proofErr w:type="spellEnd"/>
+      <w:r>
+        <w:rPr>
+          <w:lang w:val="hu-HU"/>
+        </w:rPr>
+        <w:t xml:space="preserve"> egy példánya segítségével, illetve a </w:t>
+      </w:r>
+      <w:proofErr w:type="spellStart"/>
+      <w:r>
+        <w:rPr>
+          <w:b/>
+          <w:bCs/>
+          <w:lang w:val="hu-HU"/>
+        </w:rPr>
+        <w:t>CardPanel</w:t>
+      </w:r>
+      <w:proofErr w:type="spellEnd"/>
+      <w:r>
+        <w:rPr>
+          <w:lang w:val="hu-HU"/>
+        </w:rPr>
+        <w:t xml:space="preserve">-ek segítségével menedzseli azt, hogy melyik oldalt kell megjelenítenie. Megjelenítéskor </w:t>
+      </w:r>
+      <w:proofErr w:type="spellStart"/>
+      <w:r>
+        <w:rPr>
+          <w:lang w:val="hu-HU"/>
+        </w:rPr>
+        <w:t>meghívódik</w:t>
+      </w:r>
+      <w:proofErr w:type="spellEnd"/>
+      <w:r>
+        <w:rPr>
+          <w:lang w:val="hu-HU"/>
+        </w:rPr>
+        <w:t xml:space="preserve"> az adott </w:t>
+      </w:r>
+      <w:proofErr w:type="spellStart"/>
+      <w:r>
+        <w:rPr>
+          <w:b/>
+          <w:bCs/>
+          <w:lang w:val="hu-HU"/>
+        </w:rPr>
+        <w:t>CardPanel</w:t>
+      </w:r>
+      <w:proofErr w:type="spellEnd"/>
+      <w:r>
+        <w:rPr>
+          <w:lang w:val="hu-HU"/>
+        </w:rPr>
+        <w:t xml:space="preserve"> objektum </w:t>
+      </w:r>
+      <w:proofErr w:type="spellStart"/>
+      <w:r>
+        <w:rPr>
+          <w:b/>
+          <w:bCs/>
+          <w:lang w:val="hu-HU"/>
+        </w:rPr>
+        <w:t>onCardShow</w:t>
+      </w:r>
+      <w:proofErr w:type="spellEnd"/>
+      <w:r>
+        <w:rPr>
+          <w:lang w:val="hu-HU"/>
+        </w:rPr>
+        <w:t xml:space="preserve"> metódusa, illetve, amikor eltűnik az adott </w:t>
+      </w:r>
+      <w:proofErr w:type="spellStart"/>
+      <w:r>
+        <w:rPr>
+          <w:b/>
+          <w:bCs/>
+          <w:lang w:val="hu-HU"/>
+        </w:rPr>
+        <w:t>CardPanel</w:t>
+      </w:r>
+      <w:proofErr w:type="spellEnd"/>
+      <w:r>
+        <w:rPr>
+          <w:lang w:val="hu-HU"/>
+        </w:rPr>
+        <w:t xml:space="preserve">, akkor az </w:t>
+      </w:r>
+      <w:proofErr w:type="spellStart"/>
+      <w:r>
+        <w:rPr>
+          <w:b/>
+          <w:bCs/>
+          <w:lang w:val="hu-HU"/>
+        </w:rPr>
+        <w:t>onCardNotShown</w:t>
+      </w:r>
+      <w:proofErr w:type="spellEnd"/>
+      <w:r>
+        <w:rPr>
+          <w:lang w:val="hu-HU"/>
+        </w:rPr>
+        <w:t xml:space="preserve"> metódus </w:t>
+      </w:r>
+      <w:proofErr w:type="spellStart"/>
+      <w:r>
+        <w:rPr>
+          <w:lang w:val="hu-HU"/>
+        </w:rPr>
+        <w:t>hívódik</w:t>
+      </w:r>
+      <w:proofErr w:type="spellEnd"/>
+      <w:r>
+        <w:rPr>
+          <w:lang w:val="hu-HU"/>
+        </w:rPr>
+        <w:t xml:space="preserve"> meg.</w:t>
+      </w:r>
     </w:p>
     <w:p>
       <w:pPr>
@@ -6661,7 +6889,6 @@
         <w:rPr>
           <w:lang w:val="hu-HU"/>
         </w:rPr>
-        <w:lastRenderedPageBreak/>
         <w:t>2.5.</w:t>
       </w:r>
       <w:r>
@@ -6677,7 +6904,6 @@
         <w:t xml:space="preserve"> </w:t>
       </w:r>
       <w:proofErr w:type="spellStart"/>
-      <w:proofErr w:type="gramStart"/>
       <w:r>
         <w:rPr>
           <w:lang w:val="hu-HU"/>
@@ -6690,7 +6916,6 @@
         </w:rPr>
         <w:t>.view</w:t>
       </w:r>
-      <w:proofErr w:type="gramEnd"/>
       <w:r>
         <w:rPr>
           <w:lang w:val="hu-HU"/>
@@ -6786,245 +7011,131 @@
       <w:r>
         <w:rPr>
           <w:rFonts w:ascii="Times New Roman" w:hAnsi="Times New Roman" w:cs="Times New Roman"/>
-          <w:lang w:val="hu-HU"/>
-        </w:rPr>
-        <w:t>MainWindow</w:t>
-      </w:r>
-      <w:proofErr w:type="spellEnd"/>
-      <w:r>
-        <w:rPr>
-          <w:rFonts w:ascii="Times New Roman" w:hAnsi="Times New Roman" w:cs="Times New Roman"/>
-          <w:lang w:val="hu-HU"/>
-        </w:rPr>
-        <w:t xml:space="preserve"> osztály a </w:t>
-      </w:r>
-      <w:proofErr w:type="spellStart"/>
-      <w:r>
-        <w:rPr>
-          <w:rFonts w:ascii="Times New Roman" w:hAnsi="Times New Roman" w:cs="Times New Roman"/>
-          <w:lang w:val="hu-HU"/>
-        </w:rPr>
-        <w:t>JFrame</w:t>
-      </w:r>
-      <w:proofErr w:type="spellEnd"/>
-      <w:r>
-        <w:rPr>
-          <w:rFonts w:ascii="Times New Roman" w:hAnsi="Times New Roman" w:cs="Times New Roman"/>
-          <w:lang w:val="hu-HU"/>
-        </w:rPr>
-        <w:t xml:space="preserve"> osztályból származik és innen indul el az alkalmazás. Ez egy </w:t>
-      </w:r>
-      <w:proofErr w:type="spellStart"/>
-      <w:r>
-        <w:rPr>
-          <w:rFonts w:ascii="Times New Roman" w:hAnsi="Times New Roman" w:cs="Times New Roman"/>
-          <w:lang w:val="hu-HU"/>
-        </w:rPr>
-        <w:t>Singleton</w:t>
-      </w:r>
-      <w:proofErr w:type="spellEnd"/>
-      <w:r>
-        <w:rPr>
-          <w:rFonts w:ascii="Times New Roman" w:hAnsi="Times New Roman" w:cs="Times New Roman"/>
-          <w:lang w:val="hu-HU"/>
-        </w:rPr>
-        <w:t xml:space="preserve"> osztály. A main metódusban a </w:t>
-      </w:r>
-      <w:proofErr w:type="spellStart"/>
-      <w:r>
-        <w:rPr>
-          <w:rFonts w:ascii="Times New Roman" w:hAnsi="Times New Roman" w:cs="Times New Roman"/>
-          <w:lang w:val="hu-HU"/>
-        </w:rPr>
-        <w:t>MainWindow.getInstance</w:t>
-      </w:r>
-      <w:proofErr w:type="spellEnd"/>
-      <w:r>
-        <w:rPr>
-          <w:rFonts w:ascii="Times New Roman" w:hAnsi="Times New Roman" w:cs="Times New Roman"/>
-          <w:lang w:val="hu-HU"/>
-        </w:rPr>
-        <w:t xml:space="preserve"> metódusát hívjuk csak meg. A megfelelő </w:t>
-      </w:r>
-      <w:proofErr w:type="spellStart"/>
-      <w:r>
-        <w:rPr>
-          <w:rFonts w:ascii="Times New Roman" w:hAnsi="Times New Roman" w:cs="Times New Roman"/>
-          <w:lang w:val="hu-HU"/>
-        </w:rPr>
-        <w:t>View</w:t>
-      </w:r>
-      <w:proofErr w:type="spellEnd"/>
-      <w:r>
-        <w:rPr>
-          <w:rFonts w:ascii="Times New Roman" w:hAnsi="Times New Roman" w:cs="Times New Roman"/>
-          <w:lang w:val="hu-HU"/>
-        </w:rPr>
-        <w:t xml:space="preserve"> osztályokat egy </w:t>
-      </w:r>
-      <w:proofErr w:type="spellStart"/>
-      <w:r>
-        <w:rPr>
-          <w:rFonts w:ascii="Times New Roman" w:hAnsi="Times New Roman" w:cs="Times New Roman"/>
-          <w:lang w:val="hu-HU"/>
-        </w:rPr>
-        <w:t>CardLayout-ba</w:t>
-      </w:r>
-      <w:proofErr w:type="spellEnd"/>
-      <w:r>
-        <w:rPr>
-          <w:rFonts w:ascii="Times New Roman" w:hAnsi="Times New Roman" w:cs="Times New Roman"/>
-          <w:lang w:val="hu-HU"/>
-        </w:rPr>
-        <w:t xml:space="preserve"> töltjük be a konstruktorban</w:t>
-      </w:r>
-      <w:r>
-        <w:rPr>
-          <w:rFonts w:ascii="Times New Roman" w:hAnsi="Times New Roman" w:cs="Times New Roman"/>
-          <w:lang w:val="hu-HU"/>
-        </w:rPr>
-        <w:t xml:space="preserve">, illetve az </w:t>
-      </w:r>
-      <w:proofErr w:type="spellStart"/>
-      <w:r>
-        <w:rPr>
-          <w:rFonts w:ascii="Times New Roman" w:hAnsi="Times New Roman" w:cs="Times New Roman"/>
-          <w:lang w:val="hu-HU"/>
-        </w:rPr>
-        <w:t>onViewChanged</w:t>
-      </w:r>
-      <w:proofErr w:type="spellEnd"/>
-      <w:r>
-        <w:rPr>
-          <w:rFonts w:ascii="Times New Roman" w:hAnsi="Times New Roman" w:cs="Times New Roman"/>
-          <w:lang w:val="hu-HU"/>
-        </w:rPr>
-        <w:t xml:space="preserve"> metódus segítségével válthatunk a nézet-ek között. Ezt a metódust az </w:t>
-      </w:r>
-      <w:proofErr w:type="spellStart"/>
-      <w:r>
-        <w:rPr>
-          <w:rFonts w:ascii="Times New Roman" w:hAnsi="Times New Roman" w:cs="Times New Roman"/>
-          <w:lang w:val="hu-HU"/>
-        </w:rPr>
-        <w:t>ApplicationState.onState</w:t>
-      </w:r>
-      <w:r>
-        <w:rPr>
-          <w:rFonts w:ascii="Times New Roman" w:hAnsi="Times New Roman" w:cs="Times New Roman"/>
-          <w:lang w:val="hu-HU"/>
-        </w:rPr>
-        <w:t>Initialize</w:t>
-      </w:r>
-      <w:proofErr w:type="spellEnd"/>
-      <w:r>
-        <w:rPr>
-          <w:rFonts w:ascii="Times New Roman" w:hAnsi="Times New Roman" w:cs="Times New Roman"/>
-          <w:lang w:val="hu-HU"/>
-        </w:rPr>
-        <w:t xml:space="preserve"> metódusa hívja meg.</w:t>
+          <w:b/>
+          <w:bCs/>
+          <w:lang w:val="hu-HU"/>
+        </w:rPr>
+        <w:t>scorelist</w:t>
+      </w:r>
+      <w:proofErr w:type="spellEnd"/>
+      <w:r>
+        <w:rPr>
+          <w:rFonts w:ascii="Times New Roman" w:hAnsi="Times New Roman" w:cs="Times New Roman"/>
+          <w:lang w:val="hu-HU"/>
+        </w:rPr>
+        <w:t xml:space="preserve"> csomag a játékosok eredményeinek oldalának megjelenítéséért felelős osztályokat tartalmazza. A </w:t>
+      </w:r>
+      <w:proofErr w:type="spellStart"/>
+      <w:r>
+        <w:rPr>
+          <w:rFonts w:ascii="Times New Roman" w:hAnsi="Times New Roman" w:cs="Times New Roman"/>
+          <w:b/>
+          <w:bCs/>
+          <w:lang w:val="hu-HU"/>
+        </w:rPr>
+        <w:t>ScoreList</w:t>
+      </w:r>
+      <w:proofErr w:type="spellEnd"/>
+      <w:r>
+        <w:rPr>
+          <w:rFonts w:ascii="Times New Roman" w:hAnsi="Times New Roman" w:cs="Times New Roman"/>
+          <w:lang w:val="hu-HU"/>
+        </w:rPr>
+        <w:t xml:space="preserve"> osztály egy </w:t>
+      </w:r>
+      <w:proofErr w:type="spellStart"/>
+      <w:r>
+        <w:rPr>
+          <w:rFonts w:ascii="Times New Roman" w:hAnsi="Times New Roman" w:cs="Times New Roman"/>
+          <w:b/>
+          <w:bCs/>
+          <w:lang w:val="hu-HU"/>
+        </w:rPr>
+        <w:t>JPanel</w:t>
+      </w:r>
+      <w:proofErr w:type="spellEnd"/>
+      <w:r>
+        <w:rPr>
+          <w:rFonts w:ascii="Times New Roman" w:hAnsi="Times New Roman" w:cs="Times New Roman"/>
+          <w:lang w:val="hu-HU"/>
+        </w:rPr>
+        <w:t xml:space="preserve"> osztályból származó osztály, ami egy táblázatban megjeleníti a játékosok által elért eredményeket. A </w:t>
+      </w:r>
+      <w:proofErr w:type="spellStart"/>
+      <w:r>
+        <w:rPr>
+          <w:rFonts w:ascii="Times New Roman" w:hAnsi="Times New Roman" w:cs="Times New Roman"/>
+          <w:b/>
+          <w:bCs/>
+          <w:lang w:val="hu-HU"/>
+        </w:rPr>
+        <w:t>ScoresPanel</w:t>
+      </w:r>
+      <w:proofErr w:type="spellEnd"/>
+      <w:r>
+        <w:rPr>
+          <w:rFonts w:ascii="Times New Roman" w:hAnsi="Times New Roman" w:cs="Times New Roman"/>
+          <w:lang w:val="hu-HU"/>
+        </w:rPr>
+        <w:t xml:space="preserve"> osztály, pedig a </w:t>
+      </w:r>
+      <w:proofErr w:type="spellStart"/>
+      <w:r>
+        <w:rPr>
+          <w:rFonts w:ascii="Times New Roman" w:hAnsi="Times New Roman" w:cs="Times New Roman"/>
+          <w:b/>
+          <w:bCs/>
+          <w:lang w:val="hu-HU"/>
+        </w:rPr>
+        <w:t>CardPanel</w:t>
+      </w:r>
+      <w:proofErr w:type="spellEnd"/>
+      <w:r>
+        <w:rPr>
+          <w:rFonts w:ascii="Times New Roman" w:hAnsi="Times New Roman" w:cs="Times New Roman"/>
+          <w:b/>
+          <w:bCs/>
+          <w:lang w:val="hu-HU"/>
+        </w:rPr>
+        <w:t>&lt;</w:t>
+      </w:r>
+      <w:proofErr w:type="spellStart"/>
+      <w:r>
+        <w:rPr>
+          <w:rFonts w:ascii="Times New Roman" w:hAnsi="Times New Roman" w:cs="Times New Roman"/>
+          <w:b/>
+          <w:bCs/>
+          <w:lang w:val="hu-HU"/>
+        </w:rPr>
+        <w:t>Scores</w:t>
+      </w:r>
+      <w:proofErr w:type="spellEnd"/>
+      <w:r>
+        <w:rPr>
+          <w:rFonts w:ascii="Times New Roman" w:hAnsi="Times New Roman" w:cs="Times New Roman"/>
+          <w:b/>
+          <w:bCs/>
+          <w:lang w:val="hu-HU"/>
+        </w:rPr>
+        <w:t>&gt;</w:t>
+      </w:r>
+      <w:r>
+        <w:rPr>
+          <w:rFonts w:ascii="Times New Roman" w:hAnsi="Times New Roman" w:cs="Times New Roman"/>
+          <w:lang w:val="hu-HU"/>
+        </w:rPr>
+        <w:t xml:space="preserve"> osztályból származik és az oldal megjelenítéséért, illetve a</w:t>
+      </w:r>
+      <w:r>
+        <w:rPr>
+          <w:rFonts w:ascii="Times New Roman" w:hAnsi="Times New Roman" w:cs="Times New Roman"/>
+          <w:lang w:val="hu-HU"/>
+        </w:rPr>
+        <w:t>z események kezeléséért felelős.</w:t>
       </w:r>
     </w:p>
     <w:p>
       <w:pPr>
-        <w:spacing w:line="360" w:lineRule="auto"/>
-        <w:jc w:val="both"/>
-        <w:rPr>
-          <w:rFonts w:ascii="Times New Roman" w:hAnsi="Times New Roman" w:cs="Times New Roman"/>
-          <w:lang w:val="hu-HU"/>
-        </w:rPr>
-      </w:pPr>
-      <w:r>
-        <w:rPr>
-          <w:rFonts w:ascii="Times New Roman" w:hAnsi="Times New Roman" w:cs="Times New Roman"/>
-          <w:lang w:val="hu-HU"/>
-        </w:rPr>
-        <w:t xml:space="preserve">A </w:t>
-      </w:r>
-      <w:proofErr w:type="spellStart"/>
-      <w:r>
-        <w:rPr>
-          <w:rFonts w:ascii="Times New Roman" w:hAnsi="Times New Roman" w:cs="Times New Roman"/>
-          <w:lang w:val="hu-HU"/>
-        </w:rPr>
-        <w:t>MenuButton</w:t>
-      </w:r>
-      <w:proofErr w:type="spellEnd"/>
-      <w:r>
-        <w:rPr>
-          <w:rFonts w:ascii="Times New Roman" w:hAnsi="Times New Roman" w:cs="Times New Roman"/>
-          <w:lang w:val="hu-HU"/>
-        </w:rPr>
-        <w:t xml:space="preserve"> általánosan a menü gombokat reprezentáló osztály, ami egy </w:t>
-      </w:r>
-      <w:proofErr w:type="spellStart"/>
-      <w:r>
-        <w:rPr>
-          <w:rFonts w:ascii="Times New Roman" w:hAnsi="Times New Roman" w:cs="Times New Roman"/>
-          <w:lang w:val="hu-HU"/>
-        </w:rPr>
-        <w:t>IMenuOption</w:t>
-      </w:r>
-      <w:proofErr w:type="spellEnd"/>
-      <w:r>
-        <w:rPr>
-          <w:rFonts w:ascii="Times New Roman" w:hAnsi="Times New Roman" w:cs="Times New Roman"/>
-          <w:lang w:val="hu-HU"/>
-        </w:rPr>
-        <w:t xml:space="preserve">-t kap meg és a </w:t>
-      </w:r>
-      <w:proofErr w:type="spellStart"/>
-      <w:r>
-        <w:rPr>
-          <w:rFonts w:ascii="Times New Roman" w:hAnsi="Times New Roman" w:cs="Times New Roman"/>
-          <w:lang w:val="hu-HU"/>
-        </w:rPr>
-        <w:t>doOption</w:t>
-      </w:r>
-      <w:proofErr w:type="spellEnd"/>
-      <w:r>
-        <w:rPr>
-          <w:rFonts w:ascii="Times New Roman" w:hAnsi="Times New Roman" w:cs="Times New Roman"/>
-          <w:lang w:val="hu-HU"/>
-        </w:rPr>
-        <w:t xml:space="preserve"> metódusát hívja meg a gomb megnyomásakor.</w:t>
-      </w:r>
-    </w:p>
-    <w:p>
-      <w:pPr>
-        <w:spacing w:line="360" w:lineRule="auto"/>
-        <w:jc w:val="both"/>
-        <w:rPr>
-          <w:rFonts w:ascii="Times New Roman" w:hAnsi="Times New Roman" w:cs="Times New Roman"/>
-          <w:lang w:val="hu-HU"/>
-        </w:rPr>
-      </w:pPr>
-      <w:r>
-        <w:rPr>
-          <w:rFonts w:ascii="Times New Roman" w:hAnsi="Times New Roman" w:cs="Times New Roman"/>
-          <w:lang w:val="hu-HU"/>
-        </w:rPr>
-        <w:t xml:space="preserve">A </w:t>
-      </w:r>
-      <w:proofErr w:type="spellStart"/>
-      <w:r>
-        <w:rPr>
-          <w:rFonts w:ascii="Times New Roman" w:hAnsi="Times New Roman" w:cs="Times New Roman"/>
-          <w:lang w:val="hu-HU"/>
-        </w:rPr>
-        <w:t>View</w:t>
-      </w:r>
-      <w:proofErr w:type="spellEnd"/>
-      <w:r>
-        <w:rPr>
-          <w:rFonts w:ascii="Times New Roman" w:hAnsi="Times New Roman" w:cs="Times New Roman"/>
-          <w:lang w:val="hu-HU"/>
-        </w:rPr>
-        <w:t xml:space="preserve"> osztály egy generikus osztály, ami a különböző nézetek ősosztálya.</w:t>
-      </w:r>
-    </w:p>
-    <w:p>
-      <w:pPr>
         <w:pStyle w:val="Cmsor3"/>
         <w:rPr>
           <w:lang w:val="hu-HU"/>
@@ -7035,6 +7146,7 @@
         <w:rPr>
           <w:lang w:val="hu-HU"/>
         </w:rPr>
+        <w:lastRenderedPageBreak/>
         <w:t>2.5.</w:t>
       </w:r>
       <w:r>
@@ -7050,7 +7162,6 @@
         <w:t xml:space="preserve"> </w:t>
       </w:r>
       <w:proofErr w:type="spellStart"/>
-      <w:proofErr w:type="gramStart"/>
       <w:r>
         <w:rPr>
           <w:lang w:val="hu-HU"/>
@@ -7061,14 +7172,7 @@
         <w:rPr>
           <w:lang w:val="hu-HU"/>
         </w:rPr>
-        <w:t>.view</w:t>
-      </w:r>
-      <w:proofErr w:type="gramEnd"/>
-      <w:r>
-        <w:rPr>
-          <w:lang w:val="hu-HU"/>
-        </w:rPr>
-        <w:t>.</w:t>
+        <w:t>.view.</w:t>
       </w:r>
       <w:r>
         <w:rPr>
@@ -7165,11 +7269,29 @@
       <w:r>
         <w:rPr>
           <w:rFonts w:ascii="Times New Roman" w:hAnsi="Times New Roman" w:cs="Times New Roman"/>
-          <w:lang w:val="hu-HU"/>
-        </w:rPr>
-        <w:t>MainMenuView</w:t>
-      </w:r>
-      <w:proofErr w:type="spellEnd"/>
+          <w:b/>
+          <w:bCs/>
+          <w:lang w:val="hu-HU"/>
+        </w:rPr>
+        <w:t>MainMenu</w:t>
+      </w:r>
+      <w:r>
+        <w:rPr>
+          <w:rFonts w:ascii="Times New Roman" w:hAnsi="Times New Roman" w:cs="Times New Roman"/>
+          <w:b/>
+          <w:bCs/>
+          <w:lang w:val="hu-HU"/>
+        </w:rPr>
+        <w:t>Panel</w:t>
+      </w:r>
+      <w:proofErr w:type="spellEnd"/>
+      <w:r>
+        <w:rPr>
+          <w:rFonts w:ascii="Times New Roman" w:hAnsi="Times New Roman" w:cs="Times New Roman"/>
+          <w:lang w:val="hu-HU"/>
+        </w:rPr>
+        <w:t xml:space="preserve"> osztály</w:t>
+      </w:r>
       <w:r>
         <w:rPr>
           <w:rFonts w:ascii="Times New Roman" w:hAnsi="Times New Roman" w:cs="Times New Roman"/>
@@ -7181,14 +7303,18 @@
       <w:r>
         <w:rPr>
           <w:rFonts w:ascii="Times New Roman" w:hAnsi="Times New Roman" w:cs="Times New Roman"/>
-          <w:lang w:val="hu-HU"/>
-        </w:rPr>
-        <w:t>View</w:t>
-      </w:r>
-      <w:proofErr w:type="spellEnd"/>
-      <w:r>
-        <w:rPr>
-          <w:rFonts w:ascii="Times New Roman" w:hAnsi="Times New Roman" w:cs="Times New Roman"/>
+          <w:b/>
+          <w:bCs/>
+          <w:lang w:val="hu-HU"/>
+        </w:rPr>
+        <w:t>CardPanel</w:t>
+      </w:r>
+      <w:proofErr w:type="spellEnd"/>
+      <w:r>
+        <w:rPr>
+          <w:rFonts w:ascii="Times New Roman" w:hAnsi="Times New Roman" w:cs="Times New Roman"/>
+          <w:b/>
+          <w:bCs/>
           <w:lang w:val="hu-HU"/>
         </w:rPr>
         <w:t>&lt;</w:t>
@@ -7197,100 +7323,39 @@
       <w:r>
         <w:rPr>
           <w:rFonts w:ascii="Times New Roman" w:hAnsi="Times New Roman" w:cs="Times New Roman"/>
-          <w:lang w:val="hu-HU"/>
-        </w:rPr>
-        <w:t>InMainMenu</w:t>
-      </w:r>
-      <w:proofErr w:type="spellEnd"/>
-      <w:r>
-        <w:rPr>
-          <w:rFonts w:ascii="Times New Roman" w:hAnsi="Times New Roman" w:cs="Times New Roman"/>
-          <w:lang w:val="hu-HU"/>
-        </w:rPr>
-        <w:t xml:space="preserve">&gt; osztályából származik le, így az </w:t>
-      </w:r>
-      <w:proofErr w:type="spellStart"/>
-      <w:r>
-        <w:rPr>
-          <w:rFonts w:ascii="Times New Roman" w:hAnsi="Times New Roman" w:cs="Times New Roman"/>
-          <w:lang w:val="hu-HU"/>
-        </w:rPr>
-        <w:t>initialize</w:t>
-      </w:r>
-      <w:proofErr w:type="spellEnd"/>
-      <w:r>
-        <w:rPr>
-          <w:rFonts w:ascii="Times New Roman" w:hAnsi="Times New Roman" w:cs="Times New Roman"/>
-          <w:lang w:val="hu-HU"/>
-        </w:rPr>
-        <w:t xml:space="preserve"> egy </w:t>
-      </w:r>
-      <w:proofErr w:type="spellStart"/>
-      <w:r>
-        <w:rPr>
-          <w:rFonts w:ascii="Times New Roman" w:hAnsi="Times New Roman" w:cs="Times New Roman"/>
-          <w:lang w:val="hu-HU"/>
-        </w:rPr>
-        <w:t>InMainMenu</w:t>
-      </w:r>
-      <w:proofErr w:type="spellEnd"/>
-      <w:r>
-        <w:rPr>
-          <w:rFonts w:ascii="Times New Roman" w:hAnsi="Times New Roman" w:cs="Times New Roman"/>
-          <w:lang w:val="hu-HU"/>
-        </w:rPr>
-        <w:t xml:space="preserve"> példányt kap. Ez alapján lekéri tőle az </w:t>
-      </w:r>
-      <w:proofErr w:type="spellStart"/>
-      <w:r>
-        <w:rPr>
-          <w:rFonts w:ascii="Times New Roman" w:hAnsi="Times New Roman" w:cs="Times New Roman"/>
-          <w:lang w:val="hu-HU"/>
-        </w:rPr>
-        <w:t>IMenu</w:t>
-      </w:r>
-      <w:proofErr w:type="spellEnd"/>
-      <w:r>
-        <w:rPr>
-          <w:rFonts w:ascii="Times New Roman" w:hAnsi="Times New Roman" w:cs="Times New Roman"/>
-          <w:lang w:val="hu-HU"/>
-        </w:rPr>
-        <w:t xml:space="preserve"> attribútumát, majd </w:t>
-      </w:r>
-      <w:proofErr w:type="spellStart"/>
-      <w:r>
-        <w:rPr>
-          <w:rFonts w:ascii="Times New Roman" w:hAnsi="Times New Roman" w:cs="Times New Roman"/>
-          <w:lang w:val="hu-HU"/>
-        </w:rPr>
-        <w:t>MenuButton</w:t>
-      </w:r>
-      <w:proofErr w:type="spellEnd"/>
-      <w:r>
-        <w:rPr>
-          <w:rFonts w:ascii="Times New Roman" w:hAnsi="Times New Roman" w:cs="Times New Roman"/>
-          <w:lang w:val="hu-HU"/>
-        </w:rPr>
-        <w:t xml:space="preserve"> gombokat helyez el egymás alá középre.</w:t>
+          <w:b/>
+          <w:bCs/>
+          <w:lang w:val="hu-HU"/>
+        </w:rPr>
+        <w:t>MainMenu</w:t>
+      </w:r>
+      <w:proofErr w:type="spellEnd"/>
+      <w:r>
+        <w:rPr>
+          <w:rFonts w:ascii="Times New Roman" w:hAnsi="Times New Roman" w:cs="Times New Roman"/>
+          <w:b/>
+          <w:bCs/>
+          <w:lang w:val="hu-HU"/>
+        </w:rPr>
+        <w:t>&gt;</w:t>
+      </w:r>
+      <w:r>
+        <w:rPr>
+          <w:rFonts w:ascii="Times New Roman" w:hAnsi="Times New Roman" w:cs="Times New Roman"/>
+          <w:lang w:val="hu-HU"/>
+        </w:rPr>
+        <w:t xml:space="preserve"> osztályából származik le</w:t>
+      </w:r>
+      <w:r>
+        <w:rPr>
+          <w:rFonts w:ascii="Times New Roman" w:hAnsi="Times New Roman" w:cs="Times New Roman"/>
+          <w:lang w:val="hu-HU"/>
+        </w:rPr>
+        <w:t>. Az osztály a főmenü megjelenítéséért, illetve a vezérlőelemek inicializálásáért felelős.</w:t>
       </w:r>
     </w:p>
     <w:p>
       <w:pPr>
-        <w:rPr>
-          <w:rFonts w:ascii="Times New Roman" w:hAnsi="Times New Roman" w:cs="Times New Roman"/>
-          <w:lang w:val="hu-HU"/>
-        </w:rPr>
-      </w:pPr>
-      <w:r>
-        <w:rPr>
-          <w:rFonts w:ascii="Times New Roman" w:hAnsi="Times New Roman" w:cs="Times New Roman"/>
-          <w:lang w:val="hu-HU"/>
-        </w:rPr>
-        <w:br w:type="page"/>
-      </w:r>
-    </w:p>
-    <w:p>
-      <w:pPr>
         <w:pStyle w:val="Cmsor3"/>
         <w:rPr>
           <w:lang w:val="hu-HU"/>
@@ -7301,7 +7366,6 @@
         <w:rPr>
           <w:lang w:val="hu-HU"/>
         </w:rPr>
-        <w:lastRenderedPageBreak/>
         <w:t>2.5.</w:t>
       </w:r>
       <w:r>
@@ -7317,7 +7381,6 @@
         <w:t xml:space="preserve"> </w:t>
       </w:r>
       <w:proofErr w:type="spellStart"/>
-      <w:proofErr w:type="gramStart"/>
       <w:r>
         <w:rPr>
           <w:lang w:val="hu-HU"/>
@@ -7328,14 +7391,7 @@
         <w:rPr>
           <w:lang w:val="hu-HU"/>
         </w:rPr>
-        <w:t>.view</w:t>
-      </w:r>
-      <w:proofErr w:type="gramEnd"/>
-      <w:r>
-        <w:rPr>
-          <w:lang w:val="hu-HU"/>
-        </w:rPr>
-        <w:t>.</w:t>
+        <w:t>.view.</w:t>
       </w:r>
       <w:r>
         <w:rPr>
@@ -7426,36 +7482,74 @@
           <w:rFonts w:ascii="Times New Roman" w:hAnsi="Times New Roman" w:cs="Times New Roman"/>
           <w:lang w:val="hu-HU"/>
         </w:rPr>
+        <w:t>A</w:t>
+      </w:r>
+      <w:r>
+        <w:rPr>
+          <w:rFonts w:ascii="Times New Roman" w:hAnsi="Times New Roman" w:cs="Times New Roman"/>
+          <w:lang w:val="hu-HU"/>
+        </w:rPr>
+        <w:t xml:space="preserve"> </w:t>
+      </w:r>
+      <w:proofErr w:type="spellStart"/>
+      <w:r>
+        <w:rPr>
+          <w:rFonts w:ascii="Times New Roman" w:hAnsi="Times New Roman" w:cs="Times New Roman"/>
+          <w:b/>
+          <w:bCs/>
+          <w:lang w:val="hu-HU"/>
+        </w:rPr>
+        <w:t>startgamemenu</w:t>
+      </w:r>
+      <w:proofErr w:type="spellEnd"/>
+      <w:r>
+        <w:rPr>
+          <w:rFonts w:ascii="Times New Roman" w:hAnsi="Times New Roman" w:cs="Times New Roman"/>
+          <w:lang w:val="hu-HU"/>
+        </w:rPr>
+        <w:t xml:space="preserve"> csomag tartalmazza a játék indítása előtti nézet osztályait, illetve eseménykezelőit. </w:t>
+      </w:r>
+      <w:r>
+        <w:rPr>
+          <w:rFonts w:ascii="Times New Roman" w:hAnsi="Times New Roman" w:cs="Times New Roman"/>
+          <w:lang w:val="hu-HU"/>
+        </w:rPr>
         <w:t xml:space="preserve">A </w:t>
       </w:r>
       <w:proofErr w:type="spellStart"/>
       <w:r>
         <w:rPr>
           <w:rFonts w:ascii="Times New Roman" w:hAnsi="Times New Roman" w:cs="Times New Roman"/>
-          <w:lang w:val="hu-HU"/>
-        </w:rPr>
-        <w:t>InitializeGameView</w:t>
-      </w:r>
-      <w:proofErr w:type="spellEnd"/>
-      <w:r>
-        <w:rPr>
-          <w:rFonts w:ascii="Times New Roman" w:hAnsi="Times New Roman" w:cs="Times New Roman"/>
-          <w:lang w:val="hu-HU"/>
-        </w:rPr>
-        <w:t xml:space="preserve"> a </w:t>
-      </w:r>
-      <w:proofErr w:type="spellStart"/>
-      <w:r>
-        <w:rPr>
-          <w:rFonts w:ascii="Times New Roman" w:hAnsi="Times New Roman" w:cs="Times New Roman"/>
-          <w:lang w:val="hu-HU"/>
-        </w:rPr>
-        <w:t>View</w:t>
-      </w:r>
-      <w:proofErr w:type="spellEnd"/>
-      <w:r>
-        <w:rPr>
-          <w:rFonts w:ascii="Times New Roman" w:hAnsi="Times New Roman" w:cs="Times New Roman"/>
+          <w:b/>
+          <w:bCs/>
+          <w:lang w:val="hu-HU"/>
+        </w:rPr>
+        <w:t>StartGameMenuPanel</w:t>
+      </w:r>
+      <w:proofErr w:type="spellEnd"/>
+      <w:r>
+        <w:rPr>
+          <w:rFonts w:ascii="Times New Roman" w:hAnsi="Times New Roman" w:cs="Times New Roman"/>
+          <w:lang w:val="hu-HU"/>
+        </w:rPr>
+        <w:t xml:space="preserve"> osztály a </w:t>
+      </w:r>
+      <w:proofErr w:type="spellStart"/>
+      <w:r>
+        <w:rPr>
+          <w:rFonts w:ascii="Times New Roman" w:hAnsi="Times New Roman" w:cs="Times New Roman"/>
+          <w:b/>
+          <w:bCs/>
+          <w:lang w:val="hu-HU"/>
+        </w:rPr>
+        <w:t>CardPanel</w:t>
+      </w:r>
+      <w:proofErr w:type="spellEnd"/>
+      <w:r>
+        <w:rPr>
+          <w:rFonts w:ascii="Times New Roman" w:hAnsi="Times New Roman" w:cs="Times New Roman"/>
+          <w:b/>
+          <w:bCs/>
           <w:lang w:val="hu-HU"/>
         </w:rPr>
         <w:t>&lt;</w:t>
@@ -7464,54 +7558,42 @@
       <w:r>
         <w:rPr>
           <w:rFonts w:ascii="Times New Roman" w:hAnsi="Times New Roman" w:cs="Times New Roman"/>
-          <w:lang w:val="hu-HU"/>
-        </w:rPr>
-        <w:t>InInitializeGameMenu</w:t>
-      </w:r>
-      <w:proofErr w:type="spellEnd"/>
-      <w:r>
-        <w:rPr>
-          <w:rFonts w:ascii="Times New Roman" w:hAnsi="Times New Roman" w:cs="Times New Roman"/>
-          <w:lang w:val="hu-HU"/>
-        </w:rPr>
-        <w:t xml:space="preserve">&gt; osztályából származik le, így az </w:t>
-      </w:r>
-      <w:proofErr w:type="spellStart"/>
-      <w:r>
-        <w:rPr>
-          <w:rFonts w:ascii="Times New Roman" w:hAnsi="Times New Roman" w:cs="Times New Roman"/>
-          <w:lang w:val="hu-HU"/>
-        </w:rPr>
-        <w:t>initialize</w:t>
-      </w:r>
-      <w:proofErr w:type="spellEnd"/>
-      <w:r>
-        <w:rPr>
-          <w:rFonts w:ascii="Times New Roman" w:hAnsi="Times New Roman" w:cs="Times New Roman"/>
-          <w:lang w:val="hu-HU"/>
-        </w:rPr>
-        <w:t xml:space="preserve"> egy </w:t>
-      </w:r>
-      <w:proofErr w:type="spellStart"/>
-      <w:r>
-        <w:rPr>
-          <w:rFonts w:ascii="Times New Roman" w:hAnsi="Times New Roman" w:cs="Times New Roman"/>
-          <w:lang w:val="hu-HU"/>
-        </w:rPr>
-        <w:t>InInitializeGameMenu</w:t>
-      </w:r>
-      <w:proofErr w:type="spellEnd"/>
-      <w:r>
-        <w:rPr>
-          <w:rFonts w:ascii="Times New Roman" w:hAnsi="Times New Roman" w:cs="Times New Roman"/>
-          <w:lang w:val="hu-HU"/>
-        </w:rPr>
-        <w:t xml:space="preserve"> példányt kap. Ez alapján inicializálja a különböző vezérlőket, illetve a </w:t>
-      </w:r>
-      <w:proofErr w:type="spellStart"/>
-      <w:r>
-        <w:rPr>
-          <w:rFonts w:ascii="Times New Roman" w:hAnsi="Times New Roman" w:cs="Times New Roman"/>
+          <w:b/>
+          <w:bCs/>
+          <w:lang w:val="hu-HU"/>
+        </w:rPr>
+        <w:t>StartGame</w:t>
+      </w:r>
+      <w:proofErr w:type="spellEnd"/>
+      <w:r>
+        <w:rPr>
+          <w:rFonts w:ascii="Times New Roman" w:hAnsi="Times New Roman" w:cs="Times New Roman"/>
+          <w:b/>
+          <w:bCs/>
+          <w:lang w:val="hu-HU"/>
+        </w:rPr>
+        <w:t>&gt;</w:t>
+      </w:r>
+      <w:r>
+        <w:rPr>
+          <w:rFonts w:ascii="Times New Roman" w:hAnsi="Times New Roman" w:cs="Times New Roman"/>
+          <w:lang w:val="hu-HU"/>
+        </w:rPr>
+        <w:t xml:space="preserve"> osztályából származik le. Az oldalon a gombok, illetve név bekéréséhez szükséges szövegmező inicializálásáért, visszaállításáért felelős osztály.</w:t>
+      </w:r>
+      <w:r>
+        <w:rPr>
+          <w:rFonts w:ascii="Times New Roman" w:hAnsi="Times New Roman" w:cs="Times New Roman"/>
+          <w:lang w:val="hu-HU"/>
+        </w:rPr>
+        <w:t xml:space="preserve"> A </w:t>
+      </w:r>
+      <w:proofErr w:type="spellStart"/>
+      <w:r>
+        <w:rPr>
+          <w:rFonts w:ascii="Times New Roman" w:hAnsi="Times New Roman" w:cs="Times New Roman"/>
+          <w:b/>
+          <w:bCs/>
           <w:lang w:val="hu-HU"/>
         </w:rPr>
         <w:t>JTextFieldListener</w:t>
@@ -7522,124 +7604,25 @@
           <w:rFonts w:ascii="Times New Roman" w:hAnsi="Times New Roman" w:cs="Times New Roman"/>
           <w:lang w:val="hu-HU"/>
         </w:rPr>
-        <w:t xml:space="preserve"> osztály</w:t>
-      </w:r>
-      <w:r>
-        <w:rPr>
-          <w:rFonts w:ascii="Times New Roman" w:hAnsi="Times New Roman" w:cs="Times New Roman"/>
-          <w:lang w:val="hu-HU"/>
-        </w:rPr>
-        <w:t xml:space="preserve"> segítségével</w:t>
-      </w:r>
-      <w:r>
-        <w:rPr>
-          <w:rFonts w:ascii="Times New Roman" w:hAnsi="Times New Roman" w:cs="Times New Roman"/>
-          <w:lang w:val="hu-HU"/>
-        </w:rPr>
-        <w:t xml:space="preserve"> a </w:t>
-      </w:r>
-      <w:proofErr w:type="spellStart"/>
-      <w:r>
-        <w:rPr>
-          <w:rFonts w:ascii="Times New Roman" w:hAnsi="Times New Roman" w:cs="Times New Roman"/>
-          <w:lang w:val="hu-HU"/>
-        </w:rPr>
-        <w:t>JTextField-ekhez</w:t>
-      </w:r>
-      <w:proofErr w:type="spellEnd"/>
-      <w:r>
-        <w:rPr>
-          <w:rFonts w:ascii="Times New Roman" w:hAnsi="Times New Roman" w:cs="Times New Roman"/>
-          <w:lang w:val="hu-HU"/>
-        </w:rPr>
-        <w:t xml:space="preserve"> hozzárendeli az </w:t>
-      </w:r>
-      <w:proofErr w:type="spellStart"/>
-      <w:r>
-        <w:rPr>
-          <w:rFonts w:ascii="Times New Roman" w:hAnsi="Times New Roman" w:cs="Times New Roman"/>
-          <w:lang w:val="hu-HU"/>
-        </w:rPr>
-        <w:t>InInitializeGameMenu</w:t>
-      </w:r>
-      <w:proofErr w:type="spellEnd"/>
-      <w:r>
-        <w:rPr>
-          <w:rFonts w:ascii="Times New Roman" w:hAnsi="Times New Roman" w:cs="Times New Roman"/>
-          <w:lang w:val="hu-HU"/>
-        </w:rPr>
-        <w:t xml:space="preserve"> különböző </w:t>
-      </w:r>
-      <w:proofErr w:type="spellStart"/>
-      <w:r>
-        <w:rPr>
-          <w:rFonts w:ascii="Times New Roman" w:hAnsi="Times New Roman" w:cs="Times New Roman"/>
-          <w:lang w:val="hu-HU"/>
-        </w:rPr>
-        <w:t>settereit</w:t>
-      </w:r>
-      <w:proofErr w:type="spellEnd"/>
-      <w:r>
-        <w:rPr>
-          <w:rFonts w:ascii="Times New Roman" w:hAnsi="Times New Roman" w:cs="Times New Roman"/>
-          <w:lang w:val="hu-HU"/>
-        </w:rPr>
-        <w:t>.</w:t>
-      </w:r>
-      <w:r>
-        <w:rPr>
-          <w:rFonts w:ascii="Times New Roman" w:hAnsi="Times New Roman" w:cs="Times New Roman"/>
-          <w:lang w:val="hu-HU"/>
-        </w:rPr>
-        <w:t xml:space="preserve"> Tehát, amikor a text </w:t>
-      </w:r>
-      <w:proofErr w:type="spellStart"/>
-      <w:r>
-        <w:rPr>
-          <w:rFonts w:ascii="Times New Roman" w:hAnsi="Times New Roman" w:cs="Times New Roman"/>
-          <w:lang w:val="hu-HU"/>
-        </w:rPr>
-        <w:t>field</w:t>
-      </w:r>
-      <w:proofErr w:type="spellEnd"/>
-      <w:r>
-        <w:rPr>
-          <w:rFonts w:ascii="Times New Roman" w:hAnsi="Times New Roman" w:cs="Times New Roman"/>
-          <w:lang w:val="hu-HU"/>
-        </w:rPr>
-        <w:t xml:space="preserve">-ek értéke változik, akkor a </w:t>
-      </w:r>
-      <w:proofErr w:type="spellStart"/>
-      <w:r>
-        <w:rPr>
-          <w:rFonts w:ascii="Times New Roman" w:hAnsi="Times New Roman" w:cs="Times New Roman"/>
-          <w:lang w:val="hu-HU"/>
-        </w:rPr>
-        <w:t>controller</w:t>
-      </w:r>
-      <w:proofErr w:type="spellEnd"/>
-      <w:r>
-        <w:rPr>
-          <w:rFonts w:ascii="Times New Roman" w:hAnsi="Times New Roman" w:cs="Times New Roman"/>
-          <w:lang w:val="hu-HU"/>
-        </w:rPr>
-        <w:t xml:space="preserve"> példány értéke is változik, ami kivételt dob, ha valamilyen input nem megfelelő. Ekkor piros keretet kap a text </w:t>
-      </w:r>
-      <w:proofErr w:type="spellStart"/>
-      <w:r>
-        <w:rPr>
-          <w:rFonts w:ascii="Times New Roman" w:hAnsi="Times New Roman" w:cs="Times New Roman"/>
-          <w:lang w:val="hu-HU"/>
-        </w:rPr>
-        <w:t>field</w:t>
-      </w:r>
-      <w:proofErr w:type="spellEnd"/>
-      <w:r>
-        <w:rPr>
-          <w:rFonts w:ascii="Times New Roman" w:hAnsi="Times New Roman" w:cs="Times New Roman"/>
-          <w:lang w:val="hu-HU"/>
-        </w:rPr>
-        <w:t>.</w:t>
+        <w:t xml:space="preserve"> osztály, pedig egy </w:t>
+      </w:r>
+      <w:proofErr w:type="spellStart"/>
+      <w:r>
+        <w:rPr>
+          <w:rFonts w:ascii="Times New Roman" w:hAnsi="Times New Roman" w:cs="Times New Roman"/>
+          <w:b/>
+          <w:bCs/>
+          <w:lang w:val="hu-HU"/>
+        </w:rPr>
+        <w:t>DocumentListener</w:t>
+      </w:r>
+      <w:proofErr w:type="spellEnd"/>
+      <w:r>
+        <w:rPr>
+          <w:rFonts w:ascii="Times New Roman" w:hAnsi="Times New Roman" w:cs="Times New Roman"/>
+          <w:lang w:val="hu-HU"/>
+        </w:rPr>
+        <w:t xml:space="preserve"> interfészt implementál. Ennek segítségével tudunk reagálni a játékos nevének változására és amennyiben nem megfelelő a megadott név adott változtatásokat megcsinálni a grafikus felületen.</w:t>
       </w:r>
     </w:p>
     <w:p>
@@ -7654,6 +7637,7 @@
         <w:rPr>
           <w:lang w:val="hu-HU"/>
         </w:rPr>
+        <w:lastRenderedPageBreak/>
         <w:t>2.5.</w:t>
       </w:r>
       <w:r>
@@ -7669,7 +7653,6 @@
         <w:t xml:space="preserve"> </w:t>
       </w:r>
       <w:proofErr w:type="spellStart"/>
-      <w:proofErr w:type="gramStart"/>
       <w:r>
         <w:rPr>
           <w:lang w:val="hu-HU"/>
@@ -7680,14 +7663,7 @@
         <w:rPr>
           <w:lang w:val="hu-HU"/>
         </w:rPr>
-        <w:t>.view</w:t>
-      </w:r>
-      <w:proofErr w:type="gramEnd"/>
-      <w:r>
-        <w:rPr>
-          <w:lang w:val="hu-HU"/>
-        </w:rPr>
-        <w:t>.</w:t>
+        <w:t>.view.</w:t>
       </w:r>
       <w:r>
         <w:rPr>
@@ -7778,179 +7754,711 @@
           <w:rFonts w:ascii="Times New Roman" w:hAnsi="Times New Roman" w:cs="Times New Roman"/>
           <w:lang w:val="hu-HU"/>
         </w:rPr>
-        <w:lastRenderedPageBreak/>
-        <w:t xml:space="preserve">Ez a csomag tartalmazza a játékmenet nézetéhez szükséges osztályokat. A </w:t>
-      </w:r>
-      <w:proofErr w:type="spellStart"/>
-      <w:r>
-        <w:rPr>
-          <w:rFonts w:ascii="Times New Roman" w:hAnsi="Times New Roman" w:cs="Times New Roman"/>
-          <w:lang w:val="hu-HU"/>
-        </w:rPr>
-        <w:t>FieldButton</w:t>
-      </w:r>
-      <w:proofErr w:type="spellEnd"/>
-      <w:r>
-        <w:rPr>
-          <w:rFonts w:ascii="Times New Roman" w:hAnsi="Times New Roman" w:cs="Times New Roman"/>
-          <w:lang w:val="hu-HU"/>
-        </w:rPr>
-        <w:t xml:space="preserve"> reprezentálja a mezőket, ami egy </w:t>
-      </w:r>
-      <w:proofErr w:type="spellStart"/>
-      <w:r>
-        <w:rPr>
-          <w:rFonts w:ascii="Times New Roman" w:hAnsi="Times New Roman" w:cs="Times New Roman"/>
-          <w:lang w:val="hu-HU"/>
-        </w:rPr>
-        <w:t>field-et</w:t>
-      </w:r>
-      <w:proofErr w:type="spellEnd"/>
-      <w:r>
-        <w:rPr>
-          <w:rFonts w:ascii="Times New Roman" w:hAnsi="Times New Roman" w:cs="Times New Roman"/>
-          <w:lang w:val="hu-HU"/>
-        </w:rPr>
-        <w:t xml:space="preserve"> kap a konstruktorában és feliratkozik a </w:t>
-      </w:r>
-      <w:proofErr w:type="spellStart"/>
-      <w:r>
-        <w:rPr>
-          <w:rFonts w:ascii="Times New Roman" w:hAnsi="Times New Roman" w:cs="Times New Roman"/>
-          <w:lang w:val="hu-HU"/>
-        </w:rPr>
-        <w:t>FieldChangeListener.onSignalChanged</w:t>
-      </w:r>
-      <w:proofErr w:type="spellEnd"/>
-      <w:r>
-        <w:rPr>
-          <w:rFonts w:ascii="Times New Roman" w:hAnsi="Times New Roman" w:cs="Times New Roman"/>
-          <w:lang w:val="hu-HU"/>
-        </w:rPr>
-        <w:t xml:space="preserve"> eseményére. A </w:t>
-      </w:r>
-      <w:proofErr w:type="spellStart"/>
-      <w:r>
-        <w:rPr>
-          <w:rFonts w:ascii="Times New Roman" w:hAnsi="Times New Roman" w:cs="Times New Roman"/>
-          <w:lang w:val="hu-HU"/>
-        </w:rPr>
-        <w:t>signalMap</w:t>
-      </w:r>
-      <w:proofErr w:type="spellEnd"/>
-      <w:r>
-        <w:rPr>
-          <w:rFonts w:ascii="Times New Roman" w:hAnsi="Times New Roman" w:cs="Times New Roman"/>
-          <w:lang w:val="hu-HU"/>
-        </w:rPr>
-        <w:t xml:space="preserve"> attribútum segítségével változtatja át </w:t>
-      </w:r>
-      <w:proofErr w:type="spellStart"/>
-      <w:r>
-        <w:rPr>
-          <w:rFonts w:ascii="Times New Roman" w:hAnsi="Times New Roman" w:cs="Times New Roman"/>
-          <w:lang w:val="hu-HU"/>
-        </w:rPr>
-        <w:t>String</w:t>
-      </w:r>
-      <w:proofErr w:type="spellEnd"/>
-      <w:r>
-        <w:rPr>
-          <w:rFonts w:ascii="Times New Roman" w:hAnsi="Times New Roman" w:cs="Times New Roman"/>
-          <w:lang w:val="hu-HU"/>
-        </w:rPr>
-        <w:t xml:space="preserve"> típusúra az adott </w:t>
-      </w:r>
-      <w:proofErr w:type="spellStart"/>
-      <w:r>
-        <w:rPr>
-          <w:rFonts w:ascii="Times New Roman" w:hAnsi="Times New Roman" w:cs="Times New Roman"/>
-          <w:lang w:val="hu-HU"/>
-        </w:rPr>
-        <w:t>Signal</w:t>
-      </w:r>
-      <w:proofErr w:type="spellEnd"/>
-      <w:r>
-        <w:rPr>
-          <w:rFonts w:ascii="Times New Roman" w:hAnsi="Times New Roman" w:cs="Times New Roman"/>
-          <w:lang w:val="hu-HU"/>
-        </w:rPr>
-        <w:t xml:space="preserve"> objektumot és azt állítja be a saját szövegének, amikor változik a </w:t>
-      </w:r>
-      <w:proofErr w:type="spellStart"/>
-      <w:r>
-        <w:rPr>
-          <w:rFonts w:ascii="Times New Roman" w:hAnsi="Times New Roman" w:cs="Times New Roman"/>
-          <w:lang w:val="hu-HU"/>
-        </w:rPr>
-        <w:t>Signal</w:t>
-      </w:r>
-      <w:proofErr w:type="spellEnd"/>
-      <w:r>
-        <w:rPr>
-          <w:rFonts w:ascii="Times New Roman" w:hAnsi="Times New Roman" w:cs="Times New Roman"/>
-          <w:lang w:val="hu-HU"/>
-        </w:rPr>
-        <w:t xml:space="preserve"> attribútum. A </w:t>
-      </w:r>
-      <w:proofErr w:type="spellStart"/>
-      <w:r>
-        <w:rPr>
-          <w:rFonts w:ascii="Times New Roman" w:hAnsi="Times New Roman" w:cs="Times New Roman"/>
-          <w:lang w:val="hu-HU"/>
-        </w:rPr>
-        <w:t>PlayerPanel</w:t>
-      </w:r>
-      <w:proofErr w:type="spellEnd"/>
-      <w:r>
-        <w:rPr>
-          <w:rFonts w:ascii="Times New Roman" w:hAnsi="Times New Roman" w:cs="Times New Roman"/>
-          <w:lang w:val="hu-HU"/>
-        </w:rPr>
-        <w:t xml:space="preserve"> a játékos releváns adatait megjelenítő panel, a </w:t>
-      </w:r>
-      <w:proofErr w:type="spellStart"/>
-      <w:r>
-        <w:rPr>
-          <w:rFonts w:ascii="Times New Roman" w:hAnsi="Times New Roman" w:cs="Times New Roman"/>
-          <w:lang w:val="hu-HU"/>
-        </w:rPr>
-        <w:t>ThrowButton</w:t>
-      </w:r>
-      <w:proofErr w:type="spellEnd"/>
-      <w:r>
-        <w:rPr>
-          <w:rFonts w:ascii="Times New Roman" w:hAnsi="Times New Roman" w:cs="Times New Roman"/>
-          <w:lang w:val="hu-HU"/>
-        </w:rPr>
-        <w:t xml:space="preserve">, pedig a pálya feletti gombokat reprezentálja, amit megnyomva a játékos </w:t>
-      </w:r>
-      <w:r>
-        <w:rPr>
-          <w:rFonts w:ascii="Times New Roman" w:hAnsi="Times New Roman" w:cs="Times New Roman"/>
-          <w:lang w:val="hu-HU"/>
-        </w:rPr>
-        <w:t xml:space="preserve">ledobja az adott oszlopba a saját jelét. A </w:t>
-      </w:r>
-      <w:proofErr w:type="spellStart"/>
-      <w:r>
-        <w:rPr>
-          <w:rFonts w:ascii="Times New Roman" w:hAnsi="Times New Roman" w:cs="Times New Roman"/>
-          <w:lang w:val="hu-HU"/>
-        </w:rPr>
-        <w:t>TicTacToeGameView</w:t>
-      </w:r>
-      <w:proofErr w:type="spellEnd"/>
-      <w:r>
-        <w:rPr>
-          <w:rFonts w:ascii="Times New Roman" w:hAnsi="Times New Roman" w:cs="Times New Roman"/>
-          <w:lang w:val="hu-HU"/>
-        </w:rPr>
-        <w:t xml:space="preserve"> ezen osztályok segítségével készíti el a játék nézetét.</w:t>
+        <w:t xml:space="preserve">Ez a csomag tartalmazza a játékmenet nézetéhez szükséges osztályokat. </w:t>
+      </w:r>
+      <w:r>
+        <w:rPr>
+          <w:rFonts w:ascii="Times New Roman" w:hAnsi="Times New Roman" w:cs="Times New Roman"/>
+          <w:lang w:val="hu-HU"/>
+        </w:rPr>
+        <w:t xml:space="preserve">Az </w:t>
+      </w:r>
+      <w:proofErr w:type="spellStart"/>
+      <w:r>
+        <w:rPr>
+          <w:rFonts w:ascii="Times New Roman" w:hAnsi="Times New Roman" w:cs="Times New Roman"/>
+          <w:b/>
+          <w:bCs/>
+          <w:lang w:val="hu-HU"/>
+        </w:rPr>
+        <w:t>IDrawable</w:t>
+      </w:r>
+      <w:proofErr w:type="spellEnd"/>
+      <w:r>
+        <w:rPr>
+          <w:rFonts w:ascii="Times New Roman" w:hAnsi="Times New Roman" w:cs="Times New Roman"/>
+          <w:lang w:val="hu-HU"/>
+        </w:rPr>
+        <w:t xml:space="preserve"> interfész egy interfészt biztosít a különböző rajzolható objektumokhoz. Az implementált </w:t>
+      </w:r>
+      <w:proofErr w:type="spellStart"/>
+      <w:r>
+        <w:rPr>
+          <w:rFonts w:ascii="Times New Roman" w:hAnsi="Times New Roman" w:cs="Times New Roman"/>
+          <w:b/>
+          <w:bCs/>
+          <w:lang w:val="hu-HU"/>
+        </w:rPr>
+        <w:t>draw</w:t>
+      </w:r>
+      <w:proofErr w:type="spellEnd"/>
+      <w:r>
+        <w:rPr>
+          <w:rFonts w:ascii="Times New Roman" w:hAnsi="Times New Roman" w:cs="Times New Roman"/>
+          <w:lang w:val="hu-HU"/>
+        </w:rPr>
+        <w:t xml:space="preserve"> metódusa rajzolja meg az adott dolgot a képernyőre a felhasználó számára. Ezek az osztályok implementálják:</w:t>
       </w:r>
     </w:p>
     <w:p>
       <w:pPr>
+        <w:pStyle w:val="Listaszerbekezds"/>
+        <w:numPr>
+          <w:ilvl w:val="0"/>
+          <w:numId w:val="6"/>
+        </w:numPr>
+        <w:spacing w:line="360" w:lineRule="auto"/>
+        <w:jc w:val="both"/>
+        <w:rPr>
+          <w:rFonts w:ascii="Times New Roman" w:hAnsi="Times New Roman" w:cs="Times New Roman"/>
+          <w:lang w:val="hu-HU"/>
+        </w:rPr>
+      </w:pPr>
+      <w:proofErr w:type="spellStart"/>
+      <w:r>
+        <w:rPr>
+          <w:rFonts w:ascii="Times New Roman" w:hAnsi="Times New Roman" w:cs="Times New Roman"/>
+          <w:b/>
+          <w:bCs/>
+          <w:lang w:val="hu-HU"/>
+        </w:rPr>
+        <w:t>MapDrawer</w:t>
+      </w:r>
+      <w:proofErr w:type="spellEnd"/>
+      <w:r>
+        <w:rPr>
+          <w:rFonts w:ascii="Times New Roman" w:hAnsi="Times New Roman" w:cs="Times New Roman"/>
+          <w:lang w:val="hu-HU"/>
+        </w:rPr>
+        <w:t>: A pálya kirajzolásáért felelős osztály.</w:t>
+      </w:r>
+    </w:p>
+    <w:p>
+      <w:pPr>
+        <w:pStyle w:val="Listaszerbekezds"/>
+        <w:numPr>
+          <w:ilvl w:val="0"/>
+          <w:numId w:val="6"/>
+        </w:numPr>
+        <w:spacing w:line="360" w:lineRule="auto"/>
+        <w:jc w:val="both"/>
+        <w:rPr>
+          <w:rFonts w:ascii="Times New Roman" w:hAnsi="Times New Roman" w:cs="Times New Roman"/>
+          <w:lang w:val="hu-HU"/>
+        </w:rPr>
+      </w:pPr>
+      <w:proofErr w:type="spellStart"/>
+      <w:r>
+        <w:rPr>
+          <w:rFonts w:ascii="Times New Roman" w:hAnsi="Times New Roman" w:cs="Times New Roman"/>
+          <w:b/>
+          <w:bCs/>
+          <w:lang w:val="hu-HU"/>
+        </w:rPr>
+        <w:t>TimeDrawer</w:t>
+      </w:r>
+      <w:proofErr w:type="spellEnd"/>
+      <w:r>
+        <w:rPr>
+          <w:rFonts w:ascii="Times New Roman" w:hAnsi="Times New Roman" w:cs="Times New Roman"/>
+          <w:lang w:val="hu-HU"/>
+        </w:rPr>
+        <w:t>: A játék kezdése óta eltelt idő megjelenítéséért felelős osztály.</w:t>
+      </w:r>
+    </w:p>
+    <w:p>
+      <w:pPr>
+        <w:pStyle w:val="Listaszerbekezds"/>
+        <w:numPr>
+          <w:ilvl w:val="0"/>
+          <w:numId w:val="6"/>
+        </w:numPr>
+        <w:spacing w:line="360" w:lineRule="auto"/>
+        <w:jc w:val="both"/>
+        <w:rPr>
+          <w:rFonts w:ascii="Times New Roman" w:hAnsi="Times New Roman" w:cs="Times New Roman"/>
+          <w:lang w:val="hu-HU"/>
+        </w:rPr>
+      </w:pPr>
+      <w:proofErr w:type="spellStart"/>
+      <w:r>
+        <w:rPr>
+          <w:rFonts w:ascii="Times New Roman" w:hAnsi="Times New Roman" w:cs="Times New Roman"/>
+          <w:b/>
+          <w:bCs/>
+          <w:lang w:val="hu-HU"/>
+        </w:rPr>
+        <w:t>SightDrawer</w:t>
+      </w:r>
+      <w:proofErr w:type="spellEnd"/>
+      <w:r>
+        <w:rPr>
+          <w:rFonts w:ascii="Times New Roman" w:hAnsi="Times New Roman" w:cs="Times New Roman"/>
+          <w:lang w:val="hu-HU"/>
+        </w:rPr>
+        <w:t>: A játékos látókörét kirajzolásáért felelős osztály. Ez a már kirajzolt pályát feketére színezi, kivéve a játékost és a látókörét.</w:t>
+      </w:r>
+    </w:p>
+    <w:p>
+      <w:pPr>
+        <w:pStyle w:val="Listaszerbekezds"/>
+        <w:numPr>
+          <w:ilvl w:val="0"/>
+          <w:numId w:val="6"/>
+        </w:numPr>
+        <w:spacing w:line="360" w:lineRule="auto"/>
+        <w:jc w:val="both"/>
+        <w:rPr>
+          <w:rFonts w:ascii="Times New Roman" w:hAnsi="Times New Roman" w:cs="Times New Roman"/>
+          <w:lang w:val="hu-HU"/>
+        </w:rPr>
+      </w:pPr>
+      <w:proofErr w:type="spellStart"/>
+      <w:r>
+        <w:rPr>
+          <w:rFonts w:ascii="Times New Roman" w:hAnsi="Times New Roman" w:cs="Times New Roman"/>
+          <w:b/>
+          <w:bCs/>
+          <w:lang w:val="hu-HU"/>
+        </w:rPr>
+        <w:t>EntityDrawer</w:t>
+      </w:r>
+      <w:proofErr w:type="spellEnd"/>
+      <w:r>
+        <w:rPr>
+          <w:rFonts w:ascii="Times New Roman" w:hAnsi="Times New Roman" w:cs="Times New Roman"/>
+          <w:lang w:val="hu-HU"/>
+        </w:rPr>
+        <w:t>: Az</w:t>
+      </w:r>
+      <w:r>
+        <w:rPr>
+          <w:rFonts w:ascii="Times New Roman" w:hAnsi="Times New Roman" w:cs="Times New Roman"/>
+          <w:lang w:val="hu-HU"/>
+        </w:rPr>
+        <w:t xml:space="preserve"> entitások kirajzolásáért felelős osztály. Egy </w:t>
+      </w:r>
+      <w:proofErr w:type="spellStart"/>
+      <w:r>
+        <w:rPr>
+          <w:rFonts w:ascii="Times New Roman" w:hAnsi="Times New Roman" w:cs="Times New Roman"/>
+          <w:lang w:val="hu-HU"/>
+        </w:rPr>
+        <w:t>EntityAnimation</w:t>
+      </w:r>
+      <w:proofErr w:type="spellEnd"/>
+      <w:r>
+        <w:rPr>
+          <w:rFonts w:ascii="Times New Roman" w:hAnsi="Times New Roman" w:cs="Times New Roman"/>
+          <w:lang w:val="hu-HU"/>
+        </w:rPr>
+        <w:t xml:space="preserve"> objektumot kap, amit ki tud rajzolni.</w:t>
+      </w:r>
+    </w:p>
+    <w:p>
+      <w:pPr>
+        <w:spacing w:line="360" w:lineRule="auto"/>
+        <w:jc w:val="both"/>
+        <w:rPr>
+          <w:rFonts w:ascii="Times New Roman" w:hAnsi="Times New Roman" w:cs="Times New Roman"/>
+          <w:lang w:val="hu-HU"/>
+        </w:rPr>
+      </w:pPr>
+      <w:r>
+        <w:rPr>
+          <w:rFonts w:ascii="Times New Roman" w:hAnsi="Times New Roman" w:cs="Times New Roman"/>
+          <w:lang w:val="hu-HU"/>
+        </w:rPr>
+        <w:t xml:space="preserve">A </w:t>
+      </w:r>
+      <w:proofErr w:type="spellStart"/>
+      <w:r>
+        <w:rPr>
+          <w:rFonts w:ascii="Times New Roman" w:hAnsi="Times New Roman" w:cs="Times New Roman"/>
+          <w:b/>
+          <w:bCs/>
+          <w:lang w:val="hu-HU"/>
+        </w:rPr>
+        <w:t>MapRenderer</w:t>
+      </w:r>
+      <w:proofErr w:type="spellEnd"/>
+      <w:r>
+        <w:rPr>
+          <w:rFonts w:ascii="Times New Roman" w:hAnsi="Times New Roman" w:cs="Times New Roman"/>
+          <w:lang w:val="hu-HU"/>
+        </w:rPr>
+        <w:t xml:space="preserve"> osztály felelős az egész játéknak a nézetének a megjelenítéséért. Ezt a fent leírt </w:t>
+      </w:r>
+      <w:proofErr w:type="spellStart"/>
+      <w:r>
+        <w:rPr>
+          <w:rFonts w:ascii="Times New Roman" w:hAnsi="Times New Roman" w:cs="Times New Roman"/>
+          <w:b/>
+          <w:bCs/>
+          <w:lang w:val="hu-HU"/>
+        </w:rPr>
+        <w:t>Drawer</w:t>
+      </w:r>
+      <w:proofErr w:type="spellEnd"/>
+      <w:r>
+        <w:rPr>
+          <w:rFonts w:ascii="Times New Roman" w:hAnsi="Times New Roman" w:cs="Times New Roman"/>
+          <w:lang w:val="hu-HU"/>
+        </w:rPr>
+        <w:t xml:space="preserve"> osztályok felhasználásának segítségével oldja meg. Ez az osztály implementálja az </w:t>
+      </w:r>
+      <w:proofErr w:type="spellStart"/>
+      <w:r>
+        <w:rPr>
+          <w:rFonts w:ascii="Times New Roman" w:hAnsi="Times New Roman" w:cs="Times New Roman"/>
+          <w:b/>
+          <w:bCs/>
+          <w:lang w:val="hu-HU"/>
+        </w:rPr>
+        <w:t>IGameListener</w:t>
+      </w:r>
+      <w:proofErr w:type="spellEnd"/>
+      <w:r>
+        <w:rPr>
+          <w:rFonts w:ascii="Times New Roman" w:hAnsi="Times New Roman" w:cs="Times New Roman"/>
+          <w:lang w:val="hu-HU"/>
+        </w:rPr>
+        <w:t xml:space="preserve"> interfészt is. Az </w:t>
+      </w:r>
+      <w:proofErr w:type="spellStart"/>
+      <w:r>
+        <w:rPr>
+          <w:rFonts w:ascii="Times New Roman" w:hAnsi="Times New Roman" w:cs="Times New Roman"/>
+          <w:b/>
+          <w:bCs/>
+          <w:lang w:val="hu-HU"/>
+        </w:rPr>
+        <w:t>onTick</w:t>
+      </w:r>
+      <w:proofErr w:type="spellEnd"/>
+      <w:r>
+        <w:rPr>
+          <w:rFonts w:ascii="Times New Roman" w:hAnsi="Times New Roman" w:cs="Times New Roman"/>
+          <w:lang w:val="hu-HU"/>
+        </w:rPr>
+        <w:t xml:space="preserve"> metódusának meghívásakor rajzolja újra a játékot az osztály.</w:t>
+      </w:r>
+    </w:p>
+    <w:p>
+      <w:pPr>
+        <w:spacing w:line="360" w:lineRule="auto"/>
+        <w:jc w:val="both"/>
+        <w:rPr>
+          <w:rFonts w:ascii="Times New Roman" w:hAnsi="Times New Roman" w:cs="Times New Roman"/>
+          <w:lang w:val="hu-HU"/>
+        </w:rPr>
+      </w:pPr>
+      <w:r>
+        <w:rPr>
+          <w:rFonts w:ascii="Times New Roman" w:hAnsi="Times New Roman" w:cs="Times New Roman"/>
+          <w:lang w:val="hu-HU"/>
+        </w:rPr>
+        <w:t xml:space="preserve">A </w:t>
+      </w:r>
+      <w:proofErr w:type="spellStart"/>
+      <w:r>
+        <w:rPr>
+          <w:rFonts w:ascii="Times New Roman" w:hAnsi="Times New Roman" w:cs="Times New Roman"/>
+          <w:b/>
+          <w:bCs/>
+          <w:lang w:val="hu-HU"/>
+        </w:rPr>
+        <w:t>Ticker</w:t>
+      </w:r>
+      <w:proofErr w:type="spellEnd"/>
+      <w:r>
+        <w:rPr>
+          <w:rFonts w:ascii="Times New Roman" w:hAnsi="Times New Roman" w:cs="Times New Roman"/>
+          <w:lang w:val="hu-HU"/>
+        </w:rPr>
+        <w:t xml:space="preserve"> osztály felelős az időzítő működéséért. A számára megadott akciót fogja elvégezni minden frissítésnél. A </w:t>
+      </w:r>
+      <w:proofErr w:type="spellStart"/>
+      <w:r>
+        <w:rPr>
+          <w:rFonts w:ascii="Times New Roman" w:hAnsi="Times New Roman" w:cs="Times New Roman"/>
+          <w:b/>
+          <w:bCs/>
+          <w:lang w:val="hu-HU"/>
+        </w:rPr>
+        <w:t>GameController</w:t>
+      </w:r>
+      <w:proofErr w:type="spellEnd"/>
+      <w:r>
+        <w:rPr>
+          <w:rFonts w:ascii="Times New Roman" w:hAnsi="Times New Roman" w:cs="Times New Roman"/>
+          <w:lang w:val="hu-HU"/>
+        </w:rPr>
+        <w:t xml:space="preserve"> osztály, pedig a játék kontrollálásáért felelős osztály. Létrehoz egy </w:t>
+      </w:r>
+      <w:proofErr w:type="spellStart"/>
+      <w:r>
+        <w:rPr>
+          <w:rFonts w:ascii="Times New Roman" w:hAnsi="Times New Roman" w:cs="Times New Roman"/>
+          <w:b/>
+          <w:bCs/>
+          <w:lang w:val="hu-HU"/>
+        </w:rPr>
+        <w:t>Ticker</w:t>
+      </w:r>
+      <w:proofErr w:type="spellEnd"/>
+      <w:r>
+        <w:rPr>
+          <w:rFonts w:ascii="Times New Roman" w:hAnsi="Times New Roman" w:cs="Times New Roman"/>
+          <w:lang w:val="hu-HU"/>
+        </w:rPr>
+        <w:t xml:space="preserve"> példányt, aminek az akciójakor meghívja a </w:t>
+      </w:r>
+      <w:proofErr w:type="spellStart"/>
+      <w:r>
+        <w:rPr>
+          <w:rFonts w:ascii="Times New Roman" w:hAnsi="Times New Roman" w:cs="Times New Roman"/>
+          <w:b/>
+          <w:bCs/>
+          <w:lang w:val="hu-HU"/>
+        </w:rPr>
+        <w:t>MapRenderer</w:t>
+      </w:r>
+      <w:proofErr w:type="spellEnd"/>
+      <w:r>
+        <w:rPr>
+          <w:rFonts w:ascii="Times New Roman" w:hAnsi="Times New Roman" w:cs="Times New Roman"/>
+          <w:b/>
+          <w:bCs/>
+          <w:lang w:val="hu-HU"/>
+        </w:rPr>
+        <w:t xml:space="preserve"> </w:t>
+      </w:r>
+      <w:r>
+        <w:rPr>
+          <w:rFonts w:ascii="Times New Roman" w:hAnsi="Times New Roman" w:cs="Times New Roman"/>
+          <w:lang w:val="hu-HU"/>
+        </w:rPr>
+        <w:t>példány</w:t>
+      </w:r>
+      <w:r>
+        <w:rPr>
+          <w:rFonts w:ascii="Times New Roman" w:hAnsi="Times New Roman" w:cs="Times New Roman"/>
+          <w:lang w:val="hu-HU"/>
+        </w:rPr>
+        <w:t xml:space="preserve"> és a </w:t>
+      </w:r>
+      <w:r>
+        <w:rPr>
+          <w:rFonts w:ascii="Times New Roman" w:hAnsi="Times New Roman" w:cs="Times New Roman"/>
+          <w:b/>
+          <w:bCs/>
+          <w:lang w:val="hu-HU"/>
+        </w:rPr>
+        <w:t>Game</w:t>
+      </w:r>
+      <w:r>
+        <w:rPr>
+          <w:rFonts w:ascii="Times New Roman" w:hAnsi="Times New Roman" w:cs="Times New Roman"/>
+          <w:b/>
+          <w:bCs/>
+          <w:lang w:val="hu-HU"/>
+        </w:rPr>
+        <w:t xml:space="preserve"> </w:t>
+      </w:r>
+      <w:r>
+        <w:rPr>
+          <w:rFonts w:ascii="Times New Roman" w:hAnsi="Times New Roman" w:cs="Times New Roman"/>
+          <w:lang w:val="hu-HU"/>
+        </w:rPr>
+        <w:t>példány</w:t>
+      </w:r>
+      <w:r>
+        <w:rPr>
+          <w:rFonts w:ascii="Times New Roman" w:hAnsi="Times New Roman" w:cs="Times New Roman"/>
+          <w:lang w:val="hu-HU"/>
+        </w:rPr>
+        <w:t xml:space="preserve"> </w:t>
+      </w:r>
+      <w:proofErr w:type="spellStart"/>
+      <w:r>
+        <w:rPr>
+          <w:rFonts w:ascii="Times New Roman" w:hAnsi="Times New Roman" w:cs="Times New Roman"/>
+          <w:b/>
+          <w:bCs/>
+          <w:lang w:val="hu-HU"/>
+        </w:rPr>
+        <w:t>onTick</w:t>
+      </w:r>
+      <w:proofErr w:type="spellEnd"/>
+      <w:r>
+        <w:rPr>
+          <w:rFonts w:ascii="Times New Roman" w:hAnsi="Times New Roman" w:cs="Times New Roman"/>
+          <w:lang w:val="hu-HU"/>
+        </w:rPr>
+        <w:t xml:space="preserve"> metódusát. </w:t>
+      </w:r>
+      <w:proofErr w:type="spellStart"/>
+      <w:r>
+        <w:rPr>
+          <w:rFonts w:ascii="Times New Roman" w:hAnsi="Times New Roman" w:cs="Times New Roman"/>
+          <w:lang w:val="hu-HU"/>
+        </w:rPr>
+        <w:t>startGame</w:t>
+      </w:r>
+      <w:proofErr w:type="spellEnd"/>
+      <w:r>
+        <w:rPr>
+          <w:rFonts w:ascii="Times New Roman" w:hAnsi="Times New Roman" w:cs="Times New Roman"/>
+          <w:lang w:val="hu-HU"/>
+        </w:rPr>
+        <w:t xml:space="preserve"> meghívásakor elindítja az időzítőt, illetve az </w:t>
+      </w:r>
+      <w:proofErr w:type="spellStart"/>
+      <w:r>
+        <w:rPr>
+          <w:rFonts w:ascii="Times New Roman" w:hAnsi="Times New Roman" w:cs="Times New Roman"/>
+          <w:b/>
+          <w:bCs/>
+          <w:lang w:val="hu-HU"/>
+        </w:rPr>
+        <w:t>IGameListener</w:t>
+      </w:r>
+      <w:proofErr w:type="spellEnd"/>
+      <w:r>
+        <w:rPr>
+          <w:rFonts w:ascii="Times New Roman" w:hAnsi="Times New Roman" w:cs="Times New Roman"/>
+          <w:lang w:val="hu-HU"/>
+        </w:rPr>
+        <w:t xml:space="preserve"> implementálásával, a játék végénél, pedig leállítja azt.</w:t>
+      </w:r>
+      <w:r>
+        <w:rPr>
+          <w:rFonts w:ascii="Times New Roman" w:hAnsi="Times New Roman" w:cs="Times New Roman"/>
+          <w:lang w:val="hu-HU"/>
+        </w:rPr>
+        <w:t xml:space="preserve"> Az </w:t>
+      </w:r>
+      <w:proofErr w:type="spellStart"/>
+      <w:r>
+        <w:rPr>
+          <w:rFonts w:ascii="Times New Roman" w:hAnsi="Times New Roman" w:cs="Times New Roman"/>
+          <w:b/>
+          <w:bCs/>
+          <w:lang w:val="hu-HU"/>
+        </w:rPr>
+        <w:t>AnimationFrame</w:t>
+      </w:r>
+      <w:proofErr w:type="spellEnd"/>
+      <w:r>
+        <w:rPr>
+          <w:rFonts w:ascii="Times New Roman" w:hAnsi="Times New Roman" w:cs="Times New Roman"/>
+          <w:lang w:val="hu-HU"/>
+        </w:rPr>
+        <w:t xml:space="preserve">, </w:t>
+      </w:r>
+      <w:proofErr w:type="spellStart"/>
+      <w:r>
+        <w:rPr>
+          <w:rFonts w:ascii="Times New Roman" w:hAnsi="Times New Roman" w:cs="Times New Roman"/>
+          <w:b/>
+          <w:bCs/>
+          <w:lang w:val="hu-HU"/>
+        </w:rPr>
+        <w:lastRenderedPageBreak/>
+        <w:t>EntityAnimation</w:t>
+      </w:r>
+      <w:proofErr w:type="spellEnd"/>
+      <w:r>
+        <w:rPr>
+          <w:rFonts w:ascii="Times New Roman" w:hAnsi="Times New Roman" w:cs="Times New Roman"/>
+          <w:lang w:val="hu-HU"/>
+        </w:rPr>
+        <w:t xml:space="preserve">, </w:t>
+      </w:r>
+      <w:proofErr w:type="spellStart"/>
+      <w:r>
+        <w:rPr>
+          <w:rFonts w:ascii="Times New Roman" w:hAnsi="Times New Roman" w:cs="Times New Roman"/>
+          <w:b/>
+          <w:bCs/>
+          <w:lang w:val="hu-HU"/>
+        </w:rPr>
+        <w:t>PlayerAnimation</w:t>
+      </w:r>
+      <w:proofErr w:type="spellEnd"/>
+      <w:r>
+        <w:rPr>
+          <w:rFonts w:ascii="Times New Roman" w:hAnsi="Times New Roman" w:cs="Times New Roman"/>
+          <w:lang w:val="hu-HU"/>
+        </w:rPr>
+        <w:t xml:space="preserve"> és </w:t>
+      </w:r>
+      <w:proofErr w:type="spellStart"/>
+      <w:r>
+        <w:rPr>
+          <w:rFonts w:ascii="Times New Roman" w:hAnsi="Times New Roman" w:cs="Times New Roman"/>
+          <w:b/>
+          <w:bCs/>
+          <w:lang w:val="hu-HU"/>
+        </w:rPr>
+        <w:t>DragonAnimation</w:t>
+      </w:r>
+      <w:proofErr w:type="spellEnd"/>
+      <w:r>
+        <w:rPr>
+          <w:rFonts w:ascii="Times New Roman" w:hAnsi="Times New Roman" w:cs="Times New Roman"/>
+          <w:lang w:val="hu-HU"/>
+        </w:rPr>
+        <w:t xml:space="preserve"> osztályok a különböző </w:t>
+      </w:r>
+      <w:r>
+        <w:rPr>
+          <w:rFonts w:ascii="Times New Roman" w:hAnsi="Times New Roman" w:cs="Times New Roman"/>
+          <w:lang w:val="hu-HU"/>
+        </w:rPr>
+        <w:t xml:space="preserve">entitások </w:t>
+      </w:r>
+      <w:r>
+        <w:rPr>
+          <w:rFonts w:ascii="Times New Roman" w:hAnsi="Times New Roman" w:cs="Times New Roman"/>
+          <w:lang w:val="hu-HU"/>
+        </w:rPr>
+        <w:t>animáció</w:t>
+      </w:r>
+      <w:r>
+        <w:rPr>
+          <w:rFonts w:ascii="Times New Roman" w:hAnsi="Times New Roman" w:cs="Times New Roman"/>
+          <w:lang w:val="hu-HU"/>
+        </w:rPr>
+        <w:t>jána</w:t>
+      </w:r>
+      <w:r>
+        <w:rPr>
+          <w:rFonts w:ascii="Times New Roman" w:hAnsi="Times New Roman" w:cs="Times New Roman"/>
+          <w:lang w:val="hu-HU"/>
+        </w:rPr>
+        <w:t>k kirajzolásához szükséges osztályok.</w:t>
+      </w:r>
+      <w:r>
+        <w:rPr>
+          <w:rFonts w:ascii="Times New Roman" w:hAnsi="Times New Roman" w:cs="Times New Roman"/>
+          <w:lang w:val="hu-HU"/>
+        </w:rPr>
+        <w:t xml:space="preserve"> Végül a </w:t>
+      </w:r>
+      <w:proofErr w:type="spellStart"/>
+      <w:r>
+        <w:rPr>
+          <w:rFonts w:ascii="Times New Roman" w:hAnsi="Times New Roman" w:cs="Times New Roman"/>
+          <w:b/>
+          <w:bCs/>
+          <w:lang w:val="hu-HU"/>
+        </w:rPr>
+        <w:t>GamePanel</w:t>
+      </w:r>
+      <w:proofErr w:type="spellEnd"/>
+      <w:r>
+        <w:rPr>
+          <w:rFonts w:ascii="Times New Roman" w:hAnsi="Times New Roman" w:cs="Times New Roman"/>
+          <w:lang w:val="hu-HU"/>
+        </w:rPr>
+        <w:t xml:space="preserve"> osztály, pedig a </w:t>
+      </w:r>
+      <w:proofErr w:type="spellStart"/>
+      <w:r>
+        <w:rPr>
+          <w:rFonts w:ascii="Times New Roman" w:hAnsi="Times New Roman" w:cs="Times New Roman"/>
+          <w:b/>
+          <w:bCs/>
+          <w:lang w:val="hu-HU"/>
+        </w:rPr>
+        <w:t>CardPanel</w:t>
+      </w:r>
+      <w:proofErr w:type="spellEnd"/>
+      <w:r>
+        <w:rPr>
+          <w:rFonts w:ascii="Times New Roman" w:hAnsi="Times New Roman" w:cs="Times New Roman"/>
+          <w:b/>
+          <w:bCs/>
+          <w:lang w:val="hu-HU"/>
+        </w:rPr>
+        <w:t>&lt;</w:t>
+      </w:r>
+      <w:proofErr w:type="spellStart"/>
+      <w:r>
+        <w:rPr>
+          <w:rFonts w:ascii="Times New Roman" w:hAnsi="Times New Roman" w:cs="Times New Roman"/>
+          <w:b/>
+          <w:bCs/>
+          <w:lang w:val="hu-HU"/>
+        </w:rPr>
+        <w:t>PlayingGame</w:t>
+      </w:r>
+      <w:proofErr w:type="spellEnd"/>
+      <w:r>
+        <w:rPr>
+          <w:rFonts w:ascii="Times New Roman" w:hAnsi="Times New Roman" w:cs="Times New Roman"/>
+          <w:b/>
+          <w:bCs/>
+          <w:lang w:val="hu-HU"/>
+        </w:rPr>
+        <w:t>&gt;</w:t>
+      </w:r>
+      <w:r>
+        <w:rPr>
+          <w:rFonts w:ascii="Times New Roman" w:hAnsi="Times New Roman" w:cs="Times New Roman"/>
+          <w:b/>
+          <w:bCs/>
+          <w:lang w:val="hu-HU"/>
+        </w:rPr>
+        <w:t xml:space="preserve"> </w:t>
+      </w:r>
+      <w:r>
+        <w:rPr>
+          <w:rFonts w:ascii="Times New Roman" w:hAnsi="Times New Roman" w:cs="Times New Roman"/>
+          <w:lang w:val="hu-HU"/>
+        </w:rPr>
+        <w:t xml:space="preserve">osztályból származik le és </w:t>
+      </w:r>
+      <w:r>
+        <w:rPr>
+          <w:rFonts w:ascii="Times New Roman" w:hAnsi="Times New Roman" w:cs="Times New Roman"/>
+          <w:lang w:val="hu-HU"/>
+        </w:rPr>
+        <w:t xml:space="preserve">a játék </w:t>
+      </w:r>
+      <w:r>
+        <w:rPr>
+          <w:rFonts w:ascii="Times New Roman" w:hAnsi="Times New Roman" w:cs="Times New Roman"/>
+          <w:lang w:val="hu-HU"/>
+        </w:rPr>
+        <w:t>„</w:t>
+      </w:r>
+      <w:r>
+        <w:rPr>
+          <w:rFonts w:ascii="Times New Roman" w:hAnsi="Times New Roman" w:cs="Times New Roman"/>
+          <w:lang w:val="hu-HU"/>
+        </w:rPr>
+        <w:t>oldalának</w:t>
+      </w:r>
+      <w:r>
+        <w:rPr>
+          <w:rFonts w:ascii="Times New Roman" w:hAnsi="Times New Roman" w:cs="Times New Roman"/>
+          <w:lang w:val="hu-HU"/>
+        </w:rPr>
+        <w:t>”</w:t>
+      </w:r>
+      <w:r>
+        <w:rPr>
+          <w:rFonts w:ascii="Times New Roman" w:hAnsi="Times New Roman" w:cs="Times New Roman"/>
+          <w:lang w:val="hu-HU"/>
+        </w:rPr>
+        <w:t xml:space="preserve"> megjelenítéséért felelős osztály.</w:t>
+      </w:r>
+    </w:p>
+    <w:p>
+      <w:pPr>
         <w:pStyle w:val="Cmsor3"/>
         <w:rPr>
           <w:lang w:val="hu-HU"/>
@@ -7964,19 +8472,11 @@
         <w:t xml:space="preserve">2.5.6 </w:t>
       </w:r>
       <w:proofErr w:type="spellStart"/>
-      <w:proofErr w:type="gramStart"/>
-      <w:r>
-        <w:rPr>
-          <w:lang w:val="hu-HU"/>
-        </w:rPr>
-        <w:t>labirinth.view</w:t>
-      </w:r>
-      <w:proofErr w:type="gramEnd"/>
-      <w:r>
-        <w:rPr>
-          <w:lang w:val="hu-HU"/>
-        </w:rPr>
-        <w:t>.</w:t>
+      <w:r>
+        <w:rPr>
+          <w:lang w:val="hu-HU"/>
+        </w:rPr>
+        <w:t>labirinth.view.</w:t>
       </w:r>
       <w:r>
         <w:rPr>
@@ -8055,24 +8555,109 @@
           <w:lang w:val="hu-HU"/>
         </w:rPr>
       </w:pPr>
+      <w:r>
+        <w:rPr>
+          <w:lang w:val="hu-HU"/>
+        </w:rPr>
+        <w:t xml:space="preserve">A </w:t>
+      </w:r>
+      <w:r>
+        <w:rPr>
+          <w:b/>
+          <w:bCs/>
+          <w:lang w:val="hu-HU"/>
+        </w:rPr>
+        <w:t>gameover</w:t>
+      </w:r>
+      <w:r>
+        <w:rPr>
+          <w:lang w:val="hu-HU"/>
+        </w:rPr>
+        <w:t xml:space="preserve"> csomag tartalmazza a játék befejezésekor a nézetet reprezentáló osztályokat. A </w:t>
+      </w:r>
+      <w:proofErr w:type="spellStart"/>
+      <w:r>
+        <w:rPr>
+          <w:b/>
+          <w:bCs/>
+          <w:lang w:val="hu-HU"/>
+        </w:rPr>
+        <w:t>GameOverPanel</w:t>
+      </w:r>
+      <w:proofErr w:type="spellEnd"/>
+      <w:r>
+        <w:rPr>
+          <w:lang w:val="hu-HU"/>
+        </w:rPr>
+        <w:t xml:space="preserve"> osztály a </w:t>
+      </w:r>
+      <w:proofErr w:type="spellStart"/>
+      <w:r>
+        <w:rPr>
+          <w:b/>
+          <w:bCs/>
+          <w:lang w:val="hu-HU"/>
+        </w:rPr>
+        <w:t>CardPanel</w:t>
+      </w:r>
+      <w:proofErr w:type="spellEnd"/>
+      <w:r>
+        <w:rPr>
+          <w:b/>
+          <w:bCs/>
+          <w:lang w:val="hu-HU"/>
+        </w:rPr>
+        <w:t>&lt;</w:t>
+      </w:r>
+      <w:proofErr w:type="spellStart"/>
+      <w:r>
+        <w:rPr>
+          <w:b/>
+          <w:bCs/>
+          <w:lang w:val="hu-HU"/>
+        </w:rPr>
+        <w:t>GameOver</w:t>
+      </w:r>
+      <w:proofErr w:type="spellEnd"/>
+      <w:r>
+        <w:rPr>
+          <w:b/>
+          <w:bCs/>
+          <w:lang w:val="hu-HU"/>
+        </w:rPr>
+        <w:t>&gt;</w:t>
+      </w:r>
+      <w:r>
+        <w:rPr>
+          <w:lang w:val="hu-HU"/>
+        </w:rPr>
+        <w:t xml:space="preserve"> osztályból származik le és a</w:t>
+      </w:r>
+      <w:r>
+        <w:rPr>
+          <w:lang w:val="hu-HU"/>
+        </w:rPr>
+        <w:t xml:space="preserve"> teljes pálya kirajzolásához szükséges objektumokat tartalmazza, illetve a </w:t>
+      </w:r>
+      <w:proofErr w:type="spellStart"/>
+      <w:r>
+        <w:rPr>
+          <w:b/>
+          <w:bCs/>
+          <w:lang w:val="hu-HU"/>
+        </w:rPr>
+        <w:t>GameOverMessage</w:t>
+      </w:r>
+      <w:proofErr w:type="spellEnd"/>
+      <w:r>
+        <w:rPr>
+          <w:lang w:val="hu-HU"/>
+        </w:rPr>
+        <w:t xml:space="preserve"> osztály egy példányát, ami a játék végét jelzi egy üzenettel a felhasználónak.</w:t>
+      </w:r>
     </w:p>
     <w:p>
       <w:pPr>
-        <w:rPr>
-          <w:rFonts w:ascii="Times New Roman" w:hAnsi="Times New Roman" w:cs="Times New Roman"/>
-          <w:lang w:val="hu-HU"/>
-        </w:rPr>
-      </w:pPr>
-      <w:r>
-        <w:rPr>
-          <w:rFonts w:ascii="Times New Roman" w:hAnsi="Times New Roman" w:cs="Times New Roman"/>
-          <w:lang w:val="hu-HU"/>
-        </w:rPr>
-        <w:br w:type="page"/>
-      </w:r>
-    </w:p>
-    <w:p>
-      <w:pPr>
         <w:pStyle w:val="Cmsor1"/>
         <w:rPr>
           <w:lang w:val="hu-HU"/>
@@ -8083,7 +8668,6 @@
         <w:rPr>
           <w:lang w:val="hu-HU"/>
         </w:rPr>
-        <w:lastRenderedPageBreak/>
         <w:t xml:space="preserve">3. </w:t>
       </w:r>
       <w:r>
@@ -8171,7 +8755,14 @@
                 <w:rFonts w:ascii="Times New Roman" w:hAnsi="Times New Roman" w:cs="Times New Roman"/>
                 <w:lang w:val="hu-HU"/>
               </w:rPr>
-              <w:t>A játékos az egyik oszlopban elhelyezi a saját jelét</w:t>
+              <w:t>A játékos</w:t>
+            </w:r>
+            <w:r>
+              <w:rPr>
+                <w:rFonts w:ascii="Times New Roman" w:hAnsi="Times New Roman" w:cs="Times New Roman"/>
+                <w:lang w:val="hu-HU"/>
+              </w:rPr>
+              <w:t>t elkapja a sárkányt (életét veszti)</w:t>
             </w:r>
           </w:p>
         </w:tc>
@@ -8192,7 +8783,7 @@
                 <w:rFonts w:ascii="Times New Roman" w:hAnsi="Times New Roman" w:cs="Times New Roman"/>
                 <w:lang w:val="hu-HU"/>
               </w:rPr>
-              <w:t>ThrowListener</w:t>
+              <w:t>IPlayerEntityListener</w:t>
             </w:r>
             <w:proofErr w:type="spellEnd"/>
           </w:p>
@@ -8215,7 +8806,14 @@
                 <w:rFonts w:ascii="Times New Roman" w:hAnsi="Times New Roman" w:cs="Times New Roman"/>
                 <w:lang w:val="hu-HU"/>
               </w:rPr>
-              <w:t>A játékos megnyom egy menü gombot</w:t>
+              <w:t xml:space="preserve">A játékos </w:t>
+            </w:r>
+            <w:r>
+              <w:rPr>
+                <w:rFonts w:ascii="Times New Roman" w:hAnsi="Times New Roman" w:cs="Times New Roman"/>
+                <w:lang w:val="hu-HU"/>
+              </w:rPr>
+              <w:t>teljesít egy pályát</w:t>
             </w:r>
           </w:p>
         </w:tc>
@@ -8236,7 +8834,7 @@
                 <w:rFonts w:ascii="Times New Roman" w:hAnsi="Times New Roman" w:cs="Times New Roman"/>
                 <w:lang w:val="hu-HU"/>
               </w:rPr>
-              <w:t>MenuButton</w:t>
+              <w:t>IPlayerEntityListener</w:t>
             </w:r>
             <w:proofErr w:type="spellEnd"/>
           </w:p>
@@ -8259,7 +8857,14 @@
                 <w:rFonts w:ascii="Times New Roman" w:hAnsi="Times New Roman" w:cs="Times New Roman"/>
                 <w:lang w:val="hu-HU"/>
               </w:rPr>
-              <w:t>A játékos beír valamit az egyik szövegmezőbe</w:t>
+              <w:t>Egy entitás pozíciót vált</w:t>
+            </w:r>
+            <w:r>
+              <w:rPr>
+                <w:rFonts w:ascii="Times New Roman" w:hAnsi="Times New Roman" w:cs="Times New Roman"/>
+                <w:lang w:val="hu-HU"/>
+              </w:rPr>
+              <w:t xml:space="preserve"> a pályán</w:t>
             </w:r>
           </w:p>
         </w:tc>
@@ -8280,7 +8885,7 @@
                 <w:rFonts w:ascii="Times New Roman" w:hAnsi="Times New Roman" w:cs="Times New Roman"/>
                 <w:lang w:val="hu-HU"/>
               </w:rPr>
-              <w:t>JTextFieldListener</w:t>
+              <w:t>IEntityListener</w:t>
             </w:r>
             <w:proofErr w:type="spellEnd"/>
           </w:p>
@@ -8303,7 +8908,7 @@
                 <w:rFonts w:ascii="Times New Roman" w:hAnsi="Times New Roman" w:cs="Times New Roman"/>
                 <w:lang w:val="hu-HU"/>
               </w:rPr>
-              <w:t>Egy mező jele megváltozik a pályán</w:t>
+              <w:t>A játéknak vége</w:t>
             </w:r>
           </w:p>
         </w:tc>
@@ -8324,7 +8929,7 @@
                 <w:rFonts w:ascii="Times New Roman" w:hAnsi="Times New Roman" w:cs="Times New Roman"/>
                 <w:lang w:val="hu-HU"/>
               </w:rPr>
-              <w:t>FieldChangeListener</w:t>
+              <w:t>IGameListener</w:t>
             </w:r>
             <w:proofErr w:type="spellEnd"/>
           </w:p>
@@ -8347,7 +8952,7 @@
                 <w:rFonts w:ascii="Times New Roman" w:hAnsi="Times New Roman" w:cs="Times New Roman"/>
                 <w:lang w:val="hu-HU"/>
               </w:rPr>
-              <w:t>Játékosok váltakozása a nézetben játékmenet közben</w:t>
+              <w:t>A játék elkezdődött</w:t>
             </w:r>
           </w:p>
         </w:tc>
@@ -8368,7 +8973,7 @@
                 <w:rFonts w:ascii="Times New Roman" w:hAnsi="Times New Roman" w:cs="Times New Roman"/>
                 <w:lang w:val="hu-HU"/>
               </w:rPr>
-              <w:t>PlayerListener</w:t>
+              <w:t>IGameListener</w:t>
             </w:r>
             <w:proofErr w:type="spellEnd"/>
           </w:p>
@@ -8391,7 +8996,7 @@
                 <w:rFonts w:ascii="Times New Roman" w:hAnsi="Times New Roman" w:cs="Times New Roman"/>
                 <w:lang w:val="hu-HU"/>
               </w:rPr>
-              <w:t>Játék vége</w:t>
+              <w:t>A pálya mérete megváltozott</w:t>
             </w:r>
           </w:p>
         </w:tc>
@@ -8412,7 +9017,7 @@
                 <w:rFonts w:ascii="Times New Roman" w:hAnsi="Times New Roman" w:cs="Times New Roman"/>
                 <w:lang w:val="hu-HU"/>
               </w:rPr>
-              <w:t>MatchListener</w:t>
+              <w:t>IMapConfigurationListener</w:t>
             </w:r>
             <w:proofErr w:type="spellEnd"/>
           </w:p>
@@ -8435,7 +9040,7 @@
                 <w:rFonts w:ascii="Times New Roman" w:hAnsi="Times New Roman" w:cs="Times New Roman"/>
                 <w:lang w:val="hu-HU"/>
               </w:rPr>
-              <w:t>A pályán egy oszlop betelik</w:t>
+              <w:t>Felhasználó megnyom egy billentyűt</w:t>
             </w:r>
           </w:p>
         </w:tc>
@@ -8456,9 +9061,32 @@
                 <w:rFonts w:ascii="Times New Roman" w:hAnsi="Times New Roman" w:cs="Times New Roman"/>
                 <w:lang w:val="hu-HU"/>
               </w:rPr>
-              <w:t>MatchListener</w:t>
+              <w:t>KeyHandler</w:t>
             </w:r>
             <w:proofErr w:type="spellEnd"/>
+            <w:r>
+              <w:rPr>
+                <w:rFonts w:ascii="Times New Roman" w:hAnsi="Times New Roman" w:cs="Times New Roman"/>
+                <w:lang w:val="hu-HU"/>
+              </w:rPr>
+              <w:t xml:space="preserve"> (</w:t>
+            </w:r>
+            <w:proofErr w:type="spellStart"/>
+            <w:r>
+              <w:rPr>
+                <w:rFonts w:ascii="Times New Roman" w:hAnsi="Times New Roman" w:cs="Times New Roman"/>
+                <w:lang w:val="hu-HU"/>
+              </w:rPr>
+              <w:t>KeyListener</w:t>
+            </w:r>
+            <w:proofErr w:type="spellEnd"/>
+            <w:r>
+              <w:rPr>
+                <w:rFonts w:ascii="Times New Roman" w:hAnsi="Times New Roman" w:cs="Times New Roman"/>
+                <w:lang w:val="hu-HU"/>
+              </w:rPr>
+              <w:t>-t implementálja)</w:t>
+            </w:r>
           </w:p>
         </w:tc>
       </w:tr>
@@ -8479,21 +9107,21 @@
                 <w:rFonts w:ascii="Times New Roman" w:hAnsi="Times New Roman" w:cs="Times New Roman"/>
                 <w:lang w:val="hu-HU"/>
               </w:rPr>
-              <w:t xml:space="preserve">A pályát </w:t>
+              <w:t xml:space="preserve">Felhasználó beleír a játékos nevének </w:t>
             </w:r>
             <w:r>
               <w:rPr>
                 <w:rFonts w:ascii="Times New Roman" w:hAnsi="Times New Roman" w:cs="Times New Roman"/>
                 <w:lang w:val="hu-HU"/>
               </w:rPr>
-              <w:t>alaphelyzetbe</w:t>
+              <w:t xml:space="preserve">a </w:t>
             </w:r>
             <w:r>
               <w:rPr>
                 <w:rFonts w:ascii="Times New Roman" w:hAnsi="Times New Roman" w:cs="Times New Roman"/>
                 <w:lang w:val="hu-HU"/>
               </w:rPr>
-              <w:t xml:space="preserve"> állítják</w:t>
+              <w:t>szövegmezőjébe</w:t>
             </w:r>
           </w:p>
         </w:tc>
@@ -8514,7 +9142,7 @@
                 <w:rFonts w:ascii="Times New Roman" w:hAnsi="Times New Roman" w:cs="Times New Roman"/>
                 <w:lang w:val="hu-HU"/>
               </w:rPr>
-              <w:t>MatchListener</w:t>
+              <w:t>JTextFieldListener</w:t>
             </w:r>
             <w:proofErr w:type="spellEnd"/>
           </w:p>
@@ -8530,6 +9158,19 @@
     </w:p>
     <w:p>
       <w:pPr>
+        <w:rPr>
+          <w:lang w:val="hu-HU"/>
+        </w:rPr>
+      </w:pPr>
+      <w:r>
+        <w:rPr>
+          <w:lang w:val="hu-HU"/>
+        </w:rPr>
+        <w:br w:type="page"/>
+      </w:r>
+    </w:p>
+    <w:p>
+      <w:pPr>
         <w:pStyle w:val="Cmsor1"/>
         <w:rPr>
           <w:lang w:val="hu-HU"/>
@@ -8540,6 +9181,7 @@
         <w:rPr>
           <w:lang w:val="hu-HU"/>
         </w:rPr>
+        <w:lastRenderedPageBreak/>
         <w:t>4. Pályát generáló algoritmus leírása</w:t>
       </w:r>
       <w:bookmarkEnd w:id="18"/>
@@ -8550,6 +9192,440 @@
           <w:lang w:val="hu-HU"/>
         </w:rPr>
       </w:pPr>
+      <w:r>
+        <w:rPr>
+          <w:lang w:val="hu-HU"/>
+        </w:rPr>
+        <w:t>A labirintus generálásának megoldását szeretném bemutatni. A megoldásomat kódban két részre osztottam:</w:t>
+      </w:r>
+    </w:p>
+    <w:p>
+      <w:pPr>
+        <w:pStyle w:val="Cmsor2"/>
+        <w:rPr>
+          <w:lang w:val="hu-HU"/>
+        </w:rPr>
+      </w:pPr>
+      <w:r>
+        <w:rPr>
+          <w:lang w:val="hu-HU"/>
+        </w:rPr>
+        <w:t>4.1 Véletlenszerű labirintus generálása</w:t>
+      </w:r>
+    </w:p>
+    <w:p>
+      <w:pPr>
+        <w:rPr>
+          <w:lang w:val="hu-HU"/>
+        </w:rPr>
+      </w:pPr>
+      <w:r>
+        <w:rPr>
+          <w:lang w:val="hu-HU"/>
+        </w:rPr>
+        <w:drawing>
+          <wp:inline distT="0" distB="0" distL="0" distR="0" wp14:anchorId="1C0F86D1" wp14:editId="7337BADF">
+            <wp:extent cx="5760720" cy="2340610"/>
+            <wp:effectExtent l="0" t="0" r="0" b="2540"/>
+            <wp:docPr id="2103165976" name="Kép 1" descr="A képen szöveg, képernyőkép, Betűtípus, szám látható&#10;&#10;Automatikusan generált leírás"/>
+            <wp:cNvGraphicFramePr>
+              <a:graphicFrameLocks xmlns:a="http://schemas.openxmlformats.org/drawingml/2006/main" noChangeAspect="1"/>
+            </wp:cNvGraphicFramePr>
+            <a:graphic xmlns:a="http://schemas.openxmlformats.org/drawingml/2006/main">
+              <a:graphicData uri="http://schemas.openxmlformats.org/drawingml/2006/picture">
+                <pic:pic xmlns:pic="http://schemas.openxmlformats.org/drawingml/2006/picture">
+                  <pic:nvPicPr>
+                    <pic:cNvPr id="2103165976" name="Kép 1" descr="A képen szöveg, képernyőkép, Betűtípus, szám látható&#10;&#10;Automatikusan generált leírás"/>
+                    <pic:cNvPicPr/>
+                  </pic:nvPicPr>
+                  <pic:blipFill>
+                    <a:blip r:embed="rId21"/>
+                    <a:stretch>
+                      <a:fillRect/>
+                    </a:stretch>
+                  </pic:blipFill>
+                  <pic:spPr>
+                    <a:xfrm>
+                      <a:off x="0" y="0"/>
+                      <a:ext cx="5760720" cy="2340610"/>
+                    </a:xfrm>
+                    <a:prstGeom prst="rect">
+                      <a:avLst/>
+                    </a:prstGeom>
+                  </pic:spPr>
+                </pic:pic>
+              </a:graphicData>
+            </a:graphic>
+          </wp:inline>
+        </w:drawing>
+      </w:r>
+    </w:p>
+    <w:p>
+      <w:pPr>
+        <w:rPr>
+          <w:lang w:val="hu-HU"/>
+        </w:rPr>
+      </w:pPr>
+      <w:r>
+        <w:rPr>
+          <w:lang w:val="hu-HU"/>
+        </w:rPr>
+        <w:t>Ahogy látható a kódban egy adott kezdőpontból kiinduló rekurzív metódus valósítja meg a labirintus létrehozását. Ez a rekurzív algoritmus annyit csinál, hogy:</w:t>
+      </w:r>
+    </w:p>
+    <w:p>
+      <w:pPr>
+        <w:pStyle w:val="Listaszerbekezds"/>
+        <w:numPr>
+          <w:ilvl w:val="0"/>
+          <w:numId w:val="7"/>
+        </w:numPr>
+        <w:rPr>
+          <w:lang w:val="hu-HU"/>
+        </w:rPr>
+      </w:pPr>
+      <w:r>
+        <w:rPr>
+          <w:lang w:val="hu-HU"/>
+        </w:rPr>
+        <w:t>Az összes irányt összegyűjtjük és „összekeverjük”.</w:t>
+      </w:r>
+    </w:p>
+    <w:p>
+      <w:pPr>
+        <w:pStyle w:val="Listaszerbekezds"/>
+        <w:numPr>
+          <w:ilvl w:val="0"/>
+          <w:numId w:val="7"/>
+        </w:numPr>
+        <w:rPr>
+          <w:lang w:val="hu-HU"/>
+        </w:rPr>
+      </w:pPr>
+      <w:r>
+        <w:rPr>
+          <w:lang w:val="hu-HU"/>
+        </w:rPr>
+        <w:t xml:space="preserve">Végig megyünk az </w:t>
+      </w:r>
+      <w:r>
+        <w:rPr>
+          <w:lang w:val="hu-HU"/>
+        </w:rPr>
+        <w:t>„</w:t>
+      </w:r>
+      <w:r>
+        <w:rPr>
+          <w:lang w:val="hu-HU"/>
+        </w:rPr>
+        <w:t>összekevert</w:t>
+      </w:r>
+      <w:r>
+        <w:rPr>
+          <w:lang w:val="hu-HU"/>
+        </w:rPr>
+        <w:t>”</w:t>
+      </w:r>
+      <w:r>
+        <w:rPr>
+          <w:lang w:val="hu-HU"/>
+        </w:rPr>
+        <w:t xml:space="preserve"> irányokon:</w:t>
+      </w:r>
+    </w:p>
+    <w:p>
+      <w:pPr>
+        <w:pStyle w:val="Listaszerbekezds"/>
+        <w:numPr>
+          <w:ilvl w:val="1"/>
+          <w:numId w:val="7"/>
+        </w:numPr>
+        <w:rPr>
+          <w:lang w:val="hu-HU"/>
+        </w:rPr>
+      </w:pPr>
+      <w:r>
+        <w:rPr>
+          <w:lang w:val="hu-HU"/>
+        </w:rPr>
+        <w:t>Megnézzük, hogy az adott irányban van-e cella, ha nincs, akkor folytatjuk a következő iránnyal.</w:t>
+      </w:r>
+    </w:p>
+    <w:p>
+      <w:pPr>
+        <w:pStyle w:val="Listaszerbekezds"/>
+        <w:numPr>
+          <w:ilvl w:val="1"/>
+          <w:numId w:val="7"/>
+        </w:numPr>
+        <w:rPr>
+          <w:lang w:val="hu-HU"/>
+        </w:rPr>
+      </w:pPr>
+      <w:r>
+        <w:rPr>
+          <w:lang w:val="hu-HU"/>
+        </w:rPr>
+        <w:t>Ha az adott irányban van cella és még mind a 4 oldalán van fala, akkor töröljük a jelenlegi cellán az adott irányban lévő falat, illetve az adott irányban lévő cellán az ellenkező irányban lévő falat és abba az irányba megyünk tovább rekurzívan.</w:t>
+      </w:r>
+    </w:p>
+    <w:p>
+      <w:pPr>
+        <w:rPr>
+          <w:lang w:val="hu-HU"/>
+        </w:rPr>
+      </w:pPr>
+      <w:r>
+        <w:rPr>
+          <w:lang w:val="hu-HU"/>
+        </w:rPr>
+        <w:t>Ez az algoritmus, ahogyan látható, minden cellához maximum egyszer jut el, hiszen töröljük a falakat az adott cellán, illetve amerre megyünk tovább ott is törlünk egy falat, így ezek</w:t>
+      </w:r>
+      <w:r>
+        <w:rPr>
+          <w:lang w:val="hu-HU"/>
+        </w:rPr>
+        <w:t>be a cellákba</w:t>
+      </w:r>
+      <w:r>
+        <w:rPr>
+          <w:lang w:val="hu-HU"/>
+        </w:rPr>
+        <w:t xml:space="preserve"> többször már nem fogunk bele menni, hiszen már nincs 4 fala ezeknek a celláknak. Az is látható, hogy ez egy összefüggő gráfot fog eredményezni, amiben minden cellából el lehet jutni minden másik cellába pontosan egy útvonalon.</w:t>
+      </w:r>
+      <w:r>
+        <w:rPr>
+          <w:lang w:val="hu-HU"/>
+        </w:rPr>
+        <w:t xml:space="preserve"> Ez amiatt történik meg, mert végig iterálunk minden eljutott cellánál az összes irányba, így, ha valahol elakadt az algoritmus, akkor „visszafele” menet még találhat egy szabad cellát. Ez akkor nem történik meg, ha már minden cellába ellátogatott az algoritmusunk.</w:t>
+      </w:r>
+    </w:p>
+    <w:p>
+      <w:pPr>
+        <w:pStyle w:val="Cmsor2"/>
+        <w:rPr>
+          <w:lang w:val="hu-HU"/>
+        </w:rPr>
+      </w:pPr>
+      <w:r>
+        <w:rPr>
+          <w:lang w:val="hu-HU"/>
+        </w:rPr>
+        <w:lastRenderedPageBreak/>
+        <w:t>4.2 Több kijutási útvonal létrehozása</w:t>
+      </w:r>
+    </w:p>
+    <w:p>
+      <w:pPr>
+        <w:rPr>
+          <w:lang w:val="hu-HU"/>
+        </w:rPr>
+      </w:pPr>
+      <w:r>
+        <w:rPr>
+          <w:lang w:val="hu-HU"/>
+        </w:rPr>
+        <w:drawing>
+          <wp:inline distT="0" distB="0" distL="0" distR="0" wp14:anchorId="620CC002" wp14:editId="23A0EB8A">
+            <wp:extent cx="5760720" cy="1882140"/>
+            <wp:effectExtent l="0" t="0" r="0" b="3810"/>
+            <wp:docPr id="1171949999" name="Kép 1" descr="A képen szöveg, képernyőkép látható&#10;&#10;Automatikusan generált leírás"/>
+            <wp:cNvGraphicFramePr>
+              <a:graphicFrameLocks xmlns:a="http://schemas.openxmlformats.org/drawingml/2006/main" noChangeAspect="1"/>
+            </wp:cNvGraphicFramePr>
+            <a:graphic xmlns:a="http://schemas.openxmlformats.org/drawingml/2006/main">
+              <a:graphicData uri="http://schemas.openxmlformats.org/drawingml/2006/picture">
+                <pic:pic xmlns:pic="http://schemas.openxmlformats.org/drawingml/2006/picture">
+                  <pic:nvPicPr>
+                    <pic:cNvPr id="1171949999" name="Kép 1" descr="A képen szöveg, képernyőkép látható&#10;&#10;Automatikusan generált leírás"/>
+                    <pic:cNvPicPr/>
+                  </pic:nvPicPr>
+                  <pic:blipFill>
+                    <a:blip r:embed="rId22"/>
+                    <a:stretch>
+                      <a:fillRect/>
+                    </a:stretch>
+                  </pic:blipFill>
+                  <pic:spPr>
+                    <a:xfrm>
+                      <a:off x="0" y="0"/>
+                      <a:ext cx="5760720" cy="1882140"/>
+                    </a:xfrm>
+                    <a:prstGeom prst="rect">
+                      <a:avLst/>
+                    </a:prstGeom>
+                  </pic:spPr>
+                </pic:pic>
+              </a:graphicData>
+            </a:graphic>
+          </wp:inline>
+        </w:drawing>
+      </w:r>
+    </w:p>
+    <w:p>
+      <w:pPr>
+        <w:rPr>
+          <w:lang w:val="hu-HU"/>
+        </w:rPr>
+      </w:pPr>
+      <w:r>
+        <w:rPr>
+          <w:lang w:val="hu-HU"/>
+        </w:rPr>
+        <w:t xml:space="preserve">Mivel a feladat leírásában benne van az, hogy több kijutási útvonal kell a labirintusban, ezért ezt egy külön metódusban oldottam meg, hiszen az előző algoritmus egy olyan labirintust hoz létre, ahol csak egy kijutási útvonal létezik. Ez a </w:t>
+      </w:r>
+      <w:proofErr w:type="spellStart"/>
+      <w:r>
+        <w:rPr>
+          <w:b/>
+          <w:bCs/>
+          <w:lang w:val="hu-HU"/>
+        </w:rPr>
+        <w:t>generateRoads</w:t>
+      </w:r>
+      <w:proofErr w:type="spellEnd"/>
+      <w:r>
+        <w:rPr>
+          <w:lang w:val="hu-HU"/>
+        </w:rPr>
+        <w:t xml:space="preserve"> metódus utakat generál a labirintusban addig amíg nincsen meg a szükséges útvonalak száma. A ciklus magja így néz ki:</w:t>
+      </w:r>
+    </w:p>
+    <w:p>
+      <w:pPr>
+        <w:pStyle w:val="Listaszerbekezds"/>
+        <w:numPr>
+          <w:ilvl w:val="0"/>
+          <w:numId w:val="8"/>
+        </w:numPr>
+        <w:rPr>
+          <w:lang w:val="hu-HU"/>
+        </w:rPr>
+      </w:pPr>
+      <w:r>
+        <w:rPr>
+          <w:lang w:val="hu-HU"/>
+        </w:rPr>
+        <w:t xml:space="preserve">Meghívjuk a </w:t>
+      </w:r>
+      <w:proofErr w:type="spellStart"/>
+      <w:r>
+        <w:rPr>
+          <w:b/>
+          <w:bCs/>
+          <w:lang w:val="hu-HU"/>
+        </w:rPr>
+        <w:t>countRoadsBetween</w:t>
+      </w:r>
+      <w:proofErr w:type="spellEnd"/>
+      <w:r>
+        <w:rPr>
+          <w:lang w:val="hu-HU"/>
+        </w:rPr>
+        <w:t xml:space="preserve"> metódust</w:t>
+      </w:r>
+      <w:r>
+        <w:rPr>
+          <w:lang w:val="hu-HU"/>
+        </w:rPr>
+        <w:t xml:space="preserve">, ami megszámolja rekurzívan, hogy mennyi út létezik a bal alsó saroktól a jobb felső sarkig, illetve a </w:t>
+      </w:r>
+      <w:proofErr w:type="spellStart"/>
+      <w:r>
+        <w:rPr>
+          <w:b/>
+          <w:bCs/>
+          <w:lang w:val="hu-HU"/>
+        </w:rPr>
+        <w:t>positions</w:t>
+      </w:r>
+      <w:proofErr w:type="spellEnd"/>
+      <w:r>
+        <w:rPr>
+          <w:lang w:val="hu-HU"/>
+        </w:rPr>
+        <w:t xml:space="preserve"> listába bele teszi, azokat a cellákat, ahol elakadt és elkezdett visszafele menni.</w:t>
+      </w:r>
+    </w:p>
+    <w:p>
+      <w:pPr>
+        <w:pStyle w:val="Listaszerbekezds"/>
+        <w:numPr>
+          <w:ilvl w:val="0"/>
+          <w:numId w:val="8"/>
+        </w:numPr>
+        <w:rPr>
+          <w:lang w:val="hu-HU"/>
+        </w:rPr>
+      </w:pPr>
+      <w:r>
+        <w:rPr>
+          <w:lang w:val="hu-HU"/>
+        </w:rPr>
+        <w:t xml:space="preserve">Ezután egy véletlenszerű elemet kiveszünk a </w:t>
+      </w:r>
+      <w:proofErr w:type="spellStart"/>
+      <w:r>
+        <w:rPr>
+          <w:lang w:val="hu-HU"/>
+        </w:rPr>
+        <w:t>positions</w:t>
+      </w:r>
+      <w:proofErr w:type="spellEnd"/>
+      <w:r>
+        <w:rPr>
+          <w:lang w:val="hu-HU"/>
+        </w:rPr>
+        <w:t xml:space="preserve"> listából és a cellából törlünk véletlenszerűen egy falat a </w:t>
+      </w:r>
+      <w:proofErr w:type="spellStart"/>
+      <w:r>
+        <w:rPr>
+          <w:b/>
+          <w:bCs/>
+          <w:lang w:val="hu-HU"/>
+        </w:rPr>
+        <w:t>removeRandomRoad</w:t>
+      </w:r>
+      <w:proofErr w:type="spellEnd"/>
+      <w:r>
+        <w:rPr>
+          <w:lang w:val="hu-HU"/>
+        </w:rPr>
+        <w:t xml:space="preserve"> metódus segítségével.</w:t>
+      </w:r>
+    </w:p>
+    <w:p>
+      <w:pPr>
+        <w:pStyle w:val="Listaszerbekezds"/>
+        <w:numPr>
+          <w:ilvl w:val="0"/>
+          <w:numId w:val="8"/>
+        </w:numPr>
+        <w:rPr>
+          <w:lang w:val="hu-HU"/>
+        </w:rPr>
+      </w:pPr>
+      <w:r>
+        <w:rPr>
+          <w:lang w:val="hu-HU"/>
+        </w:rPr>
+        <w:t xml:space="preserve">Ez addig folytatódik, amíg el nem érjük a megadott útvonalak számát, vagy a </w:t>
+      </w:r>
+      <w:proofErr w:type="spellStart"/>
+      <w:r>
+        <w:rPr>
+          <w:lang w:val="hu-HU"/>
+        </w:rPr>
+        <w:t>positions</w:t>
+      </w:r>
+      <w:proofErr w:type="spellEnd"/>
+      <w:r>
+        <w:rPr>
+          <w:lang w:val="hu-HU"/>
+        </w:rPr>
+        <w:t xml:space="preserve"> lista üres nem lesz. (Ekkor valószínűleg már nem marad fal)</w:t>
+      </w:r>
     </w:p>
     <w:p>
       <w:pPr>
@@ -9008,6 +10084,7 @@
                 <w:rFonts w:ascii="Times New Roman" w:hAnsi="Times New Roman" w:cs="Times New Roman"/>
                 <w:lang w:val="hu-HU"/>
               </w:rPr>
+              <w:lastRenderedPageBreak/>
               <w:t>Nyomd meg a 3. oszlop gombját</w:t>
             </w:r>
           </w:p>
@@ -9118,7 +10195,6 @@
                 <w:rFonts w:ascii="Times New Roman" w:hAnsi="Times New Roman" w:cs="Times New Roman"/>
                 <w:lang w:val="hu-HU"/>
               </w:rPr>
-              <w:lastRenderedPageBreak/>
               <w:t>A lépések sikeresek és az utolsó lépés után jelzi a program a felhasználónak, hogy a player1 nevű játékos nyert</w:t>
             </w:r>
             <w:r>
@@ -9881,6 +10957,7 @@
                 <w:rFonts w:ascii="Times New Roman" w:hAnsi="Times New Roman" w:cs="Times New Roman"/>
                 <w:lang w:val="hu-HU"/>
               </w:rPr>
+              <w:lastRenderedPageBreak/>
               <w:t>A lépések sikeresek és az utolsó lépés után jelzi a program a felhasználónak, hogy a meccs döntetlen és látszódik, hogy a tábla teljesen betelt az X és az O jelekkel.</w:t>
             </w:r>
           </w:p>
@@ -9903,6 +10980,7 @@
                 <w:rFonts w:ascii="Times New Roman" w:hAnsi="Times New Roman" w:cs="Times New Roman"/>
                 <w:lang w:val="hu-HU"/>
               </w:rPr>
+              <w:lastRenderedPageBreak/>
               <w:t>Kilépés a játékból teszt</w:t>
             </w:r>
           </w:p>
@@ -10032,7 +11110,6 @@
                 <w:rFonts w:ascii="Times New Roman" w:hAnsi="Times New Roman" w:cs="Times New Roman"/>
                 <w:lang w:val="hu-HU"/>
               </w:rPr>
-              <w:lastRenderedPageBreak/>
               <w:t>Vissza a menübe teszt</w:t>
             </w:r>
           </w:p>
@@ -10558,7 +11635,7 @@
       </w:pPr>
     </w:p>
     <w:sectPr>
-      <w:headerReference w:type="default" r:id="rId21"/>
+      <w:headerReference w:type="default" r:id="rId23"/>
       <w:pgSz w:w="11906" w:h="16838"/>
       <w:pgMar w:top="1417" w:right="1417" w:bottom="1417" w:left="1417" w:header="708" w:footer="708" w:gutter="0"/>
       <w:cols w:space="708"/>
@@ -10677,6 +11754,119 @@
 <file path=word/numbering.xml><?xml version="1.0" encoding="utf-8"?>
 <w:numbering xmlns:wpc="http://schemas.microsoft.com/office/word/2010/wordprocessingCanvas" xmlns:cx="http://schemas.microsoft.com/office/drawing/2014/chartex" xmlns:cx1="http://schemas.microsoft.com/office/drawing/2015/9/8/chartex" xmlns:cx2="http://schemas.microsoft.com/office/drawing/2015/10/21/chartex" xmlns:cx3="http://schemas.microsoft.com/office/drawing/2016/5/9/chartex" xmlns:cx4="http://schemas.microsoft.com/office/drawing/2016/5/10/chartex" xmlns:cx5="http://schemas.microsoft.com/office/drawing/2016/5/11/chartex" xmlns:cx6="http://schemas.microsoft.com/office/drawing/2016/5/12/chartex" xmlns:cx7="http://schemas.microsoft.com/office/drawing/2016/5/13/chartex" xmlns:cx8="http://schemas.microsoft.com/office/drawing/2016/5/14/chartex" xmlns:mc="http://schemas.openxmlformats.org/markup-compatibility/2006" xmlns:aink="http://schemas.microsoft.com/office/drawing/2016/ink" xmlns:am3d="http://schemas.microsoft.com/office/drawing/2017/model3d" xmlns:o="urn:schemas-microsoft-com:office:office" xmlns:oel="http://schemas.microsoft.com/office/2019/extlst" xmlns:r="http://schemas.openxmlformats.org/officeDocument/2006/relationships" xmlns:m="http://schemas.openxmlformats.org/officeDocument/2006/math" xmlns:v="urn:schemas-microsoft-com:vml" xmlns:wp14="http://schemas.microsoft.com/office/word/2010/wordprocessingDrawing" xmlns:wp="http://schemas.openxmlformats.org/drawingml/2006/wordprocessingDrawing" xmlns:w10="urn:schemas-microsoft-com:office:word" xmlns:w="http://schemas.openxmlformats.org/wordprocessingml/2006/main" xmlns:w14="http://schemas.microsoft.com/office/word/2010/wordml" xmlns:w15="http://schemas.microsoft.com/office/word/2012/wordml" xmlns:w16cex="http://schemas.microsoft.com/office/word/2018/wordml/cex" xmlns:w16cid="http://schemas.microsoft.com/office/word/2016/wordml/cid" xmlns:w16="http://schemas.microsoft.com/office/word/2018/wordml" xmlns:w16du="http://schemas.microsoft.com/office/word/2023/wordml/word16du" xmlns:w16sdtdh="http://schemas.microsoft.com/office/word/2020/wordml/sdtdatahash" xmlns:w16se="http://schemas.microsoft.com/office/word/2015/wordml/symex" xmlns:wpg="http://schemas.microsoft.com/office/word/2010/wordprocessingGroup" xmlns:wpi="http://schemas.microsoft.com/office/word/2010/wordprocessingInk" xmlns:wne="http://schemas.microsoft.com/office/word/2006/wordml" xmlns:wps="http://schemas.microsoft.com/office/word/2010/wordprocessingShape" mc:Ignorable="w14 w15 w16se w16cid w16 w16cex w16sdtdh w16du wp14">
   <w:abstractNum w:abstractNumId="0" w15:restartNumberingAfterBreak="0">
+    <w:nsid w:val="11D1395C"/>
+    <w:multiLevelType w:val="hybridMultilevel"/>
+    <w:tmpl w:val="793E9CC0"/>
+    <w:lvl w:ilvl="0" w:tplc="08090001">
+      <w:start w:val="1"/>
+      <w:numFmt w:val="bullet"/>
+      <w:lvlText w:val=""/>
+      <w:lvlJc w:val="left"/>
+      <w:pPr>
+        <w:ind w:left="720" w:hanging="360"/>
+      </w:pPr>
+      <w:rPr>
+        <w:rFonts w:ascii="Symbol" w:hAnsi="Symbol" w:hint="default"/>
+      </w:rPr>
+    </w:lvl>
+    <w:lvl w:ilvl="1" w:tplc="08090003">
+      <w:start w:val="1"/>
+      <w:numFmt w:val="bullet"/>
+      <w:lvlText w:val="o"/>
+      <w:lvlJc w:val="left"/>
+      <w:pPr>
+        <w:ind w:left="1440" w:hanging="360"/>
+      </w:pPr>
+      <w:rPr>
+        <w:rFonts w:ascii="Courier New" w:hAnsi="Courier New" w:cs="Courier New" w:hint="default"/>
+      </w:rPr>
+    </w:lvl>
+    <w:lvl w:ilvl="2" w:tplc="08090005" w:tentative="1">
+      <w:start w:val="1"/>
+      <w:numFmt w:val="bullet"/>
+      <w:lvlText w:val=""/>
+      <w:lvlJc w:val="left"/>
+      <w:pPr>
+        <w:ind w:left="2160" w:hanging="360"/>
+      </w:pPr>
+      <w:rPr>
+        <w:rFonts w:ascii="Wingdings" w:hAnsi="Wingdings" w:hint="default"/>
+      </w:rPr>
+    </w:lvl>
+    <w:lvl w:ilvl="3" w:tplc="08090001" w:tentative="1">
+      <w:start w:val="1"/>
+      <w:numFmt w:val="bullet"/>
+      <w:lvlText w:val=""/>
+      <w:lvlJc w:val="left"/>
+      <w:pPr>
+        <w:ind w:left="2880" w:hanging="360"/>
+      </w:pPr>
+      <w:rPr>
+        <w:rFonts w:ascii="Symbol" w:hAnsi="Symbol" w:hint="default"/>
+      </w:rPr>
+    </w:lvl>
+    <w:lvl w:ilvl="4" w:tplc="08090003" w:tentative="1">
+      <w:start w:val="1"/>
+      <w:numFmt w:val="bullet"/>
+      <w:lvlText w:val="o"/>
+      <w:lvlJc w:val="left"/>
+      <w:pPr>
+        <w:ind w:left="3600" w:hanging="360"/>
+      </w:pPr>
+      <w:rPr>
+        <w:rFonts w:ascii="Courier New" w:hAnsi="Courier New" w:cs="Courier New" w:hint="default"/>
+      </w:rPr>
+    </w:lvl>
+    <w:lvl w:ilvl="5" w:tplc="08090005" w:tentative="1">
+      <w:start w:val="1"/>
+      <w:numFmt w:val="bullet"/>
+      <w:lvlText w:val=""/>
+      <w:lvlJc w:val="left"/>
+      <w:pPr>
+        <w:ind w:left="4320" w:hanging="360"/>
+      </w:pPr>
+      <w:rPr>
+        <w:rFonts w:ascii="Wingdings" w:hAnsi="Wingdings" w:hint="default"/>
+      </w:rPr>
+    </w:lvl>
+    <w:lvl w:ilvl="6" w:tplc="08090001" w:tentative="1">
+      <w:start w:val="1"/>
+      <w:numFmt w:val="bullet"/>
+      <w:lvlText w:val=""/>
+      <w:lvlJc w:val="left"/>
+      <w:pPr>
+        <w:ind w:left="5040" w:hanging="360"/>
+      </w:pPr>
+      <w:rPr>
+        <w:rFonts w:ascii="Symbol" w:hAnsi="Symbol" w:hint="default"/>
+      </w:rPr>
+    </w:lvl>
+    <w:lvl w:ilvl="7" w:tplc="08090003" w:tentative="1">
+      <w:start w:val="1"/>
+      <w:numFmt w:val="bullet"/>
+      <w:lvlText w:val="o"/>
+      <w:lvlJc w:val="left"/>
+      <w:pPr>
+        <w:ind w:left="5760" w:hanging="360"/>
+      </w:pPr>
+      <w:rPr>
+        <w:rFonts w:ascii="Courier New" w:hAnsi="Courier New" w:cs="Courier New" w:hint="default"/>
+      </w:rPr>
+    </w:lvl>
+    <w:lvl w:ilvl="8" w:tplc="08090005" w:tentative="1">
+      <w:start w:val="1"/>
+      <w:numFmt w:val="bullet"/>
+      <w:lvlText w:val=""/>
+      <w:lvlJc w:val="left"/>
+      <w:pPr>
+        <w:ind w:left="6480" w:hanging="360"/>
+      </w:pPr>
+      <w:rPr>
+        <w:rFonts w:ascii="Wingdings" w:hAnsi="Wingdings" w:hint="default"/>
+      </w:rPr>
+    </w:lvl>
+  </w:abstractNum>
+  <w:abstractNum w:abstractNumId="1" w15:restartNumberingAfterBreak="0">
     <w:nsid w:val="17F138F6"/>
     <w:multiLevelType w:val="hybridMultilevel"/>
     <w:tmpl w:val="E1401030"/>
@@ -10789,7 +11979,120 @@
       </w:rPr>
     </w:lvl>
   </w:abstractNum>
-  <w:abstractNum w:abstractNumId="1" w15:restartNumberingAfterBreak="0">
+  <w:abstractNum w:abstractNumId="2" w15:restartNumberingAfterBreak="0">
+    <w:nsid w:val="1AC830E7"/>
+    <w:multiLevelType w:val="hybridMultilevel"/>
+    <w:tmpl w:val="A3BE26AC"/>
+    <w:lvl w:ilvl="0" w:tplc="08090001">
+      <w:start w:val="1"/>
+      <w:numFmt w:val="bullet"/>
+      <w:lvlText w:val=""/>
+      <w:lvlJc w:val="left"/>
+      <w:pPr>
+        <w:ind w:left="720" w:hanging="360"/>
+      </w:pPr>
+      <w:rPr>
+        <w:rFonts w:ascii="Symbol" w:hAnsi="Symbol" w:hint="default"/>
+      </w:rPr>
+    </w:lvl>
+    <w:lvl w:ilvl="1" w:tplc="08090003" w:tentative="1">
+      <w:start w:val="1"/>
+      <w:numFmt w:val="bullet"/>
+      <w:lvlText w:val="o"/>
+      <w:lvlJc w:val="left"/>
+      <w:pPr>
+        <w:ind w:left="1440" w:hanging="360"/>
+      </w:pPr>
+      <w:rPr>
+        <w:rFonts w:ascii="Courier New" w:hAnsi="Courier New" w:cs="Courier New" w:hint="default"/>
+      </w:rPr>
+    </w:lvl>
+    <w:lvl w:ilvl="2" w:tplc="08090005" w:tentative="1">
+      <w:start w:val="1"/>
+      <w:numFmt w:val="bullet"/>
+      <w:lvlText w:val=""/>
+      <w:lvlJc w:val="left"/>
+      <w:pPr>
+        <w:ind w:left="2160" w:hanging="360"/>
+      </w:pPr>
+      <w:rPr>
+        <w:rFonts w:ascii="Wingdings" w:hAnsi="Wingdings" w:hint="default"/>
+      </w:rPr>
+    </w:lvl>
+    <w:lvl w:ilvl="3" w:tplc="08090001" w:tentative="1">
+      <w:start w:val="1"/>
+      <w:numFmt w:val="bullet"/>
+      <w:lvlText w:val=""/>
+      <w:lvlJc w:val="left"/>
+      <w:pPr>
+        <w:ind w:left="2880" w:hanging="360"/>
+      </w:pPr>
+      <w:rPr>
+        <w:rFonts w:ascii="Symbol" w:hAnsi="Symbol" w:hint="default"/>
+      </w:rPr>
+    </w:lvl>
+    <w:lvl w:ilvl="4" w:tplc="08090003" w:tentative="1">
+      <w:start w:val="1"/>
+      <w:numFmt w:val="bullet"/>
+      <w:lvlText w:val="o"/>
+      <w:lvlJc w:val="left"/>
+      <w:pPr>
+        <w:ind w:left="3600" w:hanging="360"/>
+      </w:pPr>
+      <w:rPr>
+        <w:rFonts w:ascii="Courier New" w:hAnsi="Courier New" w:cs="Courier New" w:hint="default"/>
+      </w:rPr>
+    </w:lvl>
+    <w:lvl w:ilvl="5" w:tplc="08090005" w:tentative="1">
+      <w:start w:val="1"/>
+      <w:numFmt w:val="bullet"/>
+      <w:lvlText w:val=""/>
+      <w:lvlJc w:val="left"/>
+      <w:pPr>
+        <w:ind w:left="4320" w:hanging="360"/>
+      </w:pPr>
+      <w:rPr>
+        <w:rFonts w:ascii="Wingdings" w:hAnsi="Wingdings" w:hint="default"/>
+      </w:rPr>
+    </w:lvl>
+    <w:lvl w:ilvl="6" w:tplc="08090001" w:tentative="1">
+      <w:start w:val="1"/>
+      <w:numFmt w:val="bullet"/>
+      <w:lvlText w:val=""/>
+      <w:lvlJc w:val="left"/>
+      <w:pPr>
+        <w:ind w:left="5040" w:hanging="360"/>
+      </w:pPr>
+      <w:rPr>
+        <w:rFonts w:ascii="Symbol" w:hAnsi="Symbol" w:hint="default"/>
+      </w:rPr>
+    </w:lvl>
+    <w:lvl w:ilvl="7" w:tplc="08090003" w:tentative="1">
+      <w:start w:val="1"/>
+      <w:numFmt w:val="bullet"/>
+      <w:lvlText w:val="o"/>
+      <w:lvlJc w:val="left"/>
+      <w:pPr>
+        <w:ind w:left="5760" w:hanging="360"/>
+      </w:pPr>
+      <w:rPr>
+        <w:rFonts w:ascii="Courier New" w:hAnsi="Courier New" w:cs="Courier New" w:hint="default"/>
+      </w:rPr>
+    </w:lvl>
+    <w:lvl w:ilvl="8" w:tplc="08090005" w:tentative="1">
+      <w:start w:val="1"/>
+      <w:numFmt w:val="bullet"/>
+      <w:lvlText w:val=""/>
+      <w:lvlJc w:val="left"/>
+      <w:pPr>
+        <w:ind w:left="6480" w:hanging="360"/>
+      </w:pPr>
+      <w:rPr>
+        <w:rFonts w:ascii="Wingdings" w:hAnsi="Wingdings" w:hint="default"/>
+      </w:rPr>
+    </w:lvl>
+  </w:abstractNum>
+  <w:abstractNum w:abstractNumId="3" w15:restartNumberingAfterBreak="0">
     <w:nsid w:val="1AF863E3"/>
     <w:multiLevelType w:val="hybridMultilevel"/>
     <w:tmpl w:val="50C85832"/>
@@ -10878,7 +12181,7 @@
       </w:pPr>
     </w:lvl>
   </w:abstractNum>
-  <w:abstractNum w:abstractNumId="2" w15:restartNumberingAfterBreak="0">
+  <w:abstractNum w:abstractNumId="4" w15:restartNumberingAfterBreak="0">
     <w:nsid w:val="3300364D"/>
     <w:multiLevelType w:val="hybridMultilevel"/>
     <w:tmpl w:val="AAB21634"/>
@@ -10991,7 +12294,7 @@
       </w:rPr>
     </w:lvl>
   </w:abstractNum>
-  <w:abstractNum w:abstractNumId="3" w15:restartNumberingAfterBreak="0">
+  <w:abstractNum w:abstractNumId="5" w15:restartNumberingAfterBreak="0">
     <w:nsid w:val="44040B21"/>
     <w:multiLevelType w:val="hybridMultilevel"/>
     <w:tmpl w:val="404C1224"/>
@@ -11104,7 +12407,7 @@
       </w:rPr>
     </w:lvl>
   </w:abstractNum>
-  <w:abstractNum w:abstractNumId="4" w15:restartNumberingAfterBreak="0">
+  <w:abstractNum w:abstractNumId="6" w15:restartNumberingAfterBreak="0">
     <w:nsid w:val="65AE12C0"/>
     <w:multiLevelType w:val="hybridMultilevel"/>
     <w:tmpl w:val="2CCE6204"/>
@@ -11217,20 +12520,142 @@
       </w:rPr>
     </w:lvl>
   </w:abstractNum>
+  <w:abstractNum w:abstractNumId="7" w15:restartNumberingAfterBreak="0">
+    <w:nsid w:val="6F0B53EC"/>
+    <w:multiLevelType w:val="hybridMultilevel"/>
+    <w:tmpl w:val="B28ACBB6"/>
+    <w:lvl w:ilvl="0" w:tplc="08090001">
+      <w:start w:val="1"/>
+      <w:numFmt w:val="bullet"/>
+      <w:lvlText w:val=""/>
+      <w:lvlJc w:val="left"/>
+      <w:pPr>
+        <w:ind w:left="720" w:hanging="360"/>
+      </w:pPr>
+      <w:rPr>
+        <w:rFonts w:ascii="Symbol" w:hAnsi="Symbol" w:hint="default"/>
+      </w:rPr>
+    </w:lvl>
+    <w:lvl w:ilvl="1" w:tplc="08090003" w:tentative="1">
+      <w:start w:val="1"/>
+      <w:numFmt w:val="bullet"/>
+      <w:lvlText w:val="o"/>
+      <w:lvlJc w:val="left"/>
+      <w:pPr>
+        <w:ind w:left="1440" w:hanging="360"/>
+      </w:pPr>
+      <w:rPr>
+        <w:rFonts w:ascii="Courier New" w:hAnsi="Courier New" w:cs="Courier New" w:hint="default"/>
+      </w:rPr>
+    </w:lvl>
+    <w:lvl w:ilvl="2" w:tplc="08090005" w:tentative="1">
+      <w:start w:val="1"/>
+      <w:numFmt w:val="bullet"/>
+      <w:lvlText w:val=""/>
+      <w:lvlJc w:val="left"/>
+      <w:pPr>
+        <w:ind w:left="2160" w:hanging="360"/>
+      </w:pPr>
+      <w:rPr>
+        <w:rFonts w:ascii="Wingdings" w:hAnsi="Wingdings" w:hint="default"/>
+      </w:rPr>
+    </w:lvl>
+    <w:lvl w:ilvl="3" w:tplc="08090001" w:tentative="1">
+      <w:start w:val="1"/>
+      <w:numFmt w:val="bullet"/>
+      <w:lvlText w:val=""/>
+      <w:lvlJc w:val="left"/>
+      <w:pPr>
+        <w:ind w:left="2880" w:hanging="360"/>
+      </w:pPr>
+      <w:rPr>
+        <w:rFonts w:ascii="Symbol" w:hAnsi="Symbol" w:hint="default"/>
+      </w:rPr>
+    </w:lvl>
+    <w:lvl w:ilvl="4" w:tplc="08090003" w:tentative="1">
+      <w:start w:val="1"/>
+      <w:numFmt w:val="bullet"/>
+      <w:lvlText w:val="o"/>
+      <w:lvlJc w:val="left"/>
+      <w:pPr>
+        <w:ind w:left="3600" w:hanging="360"/>
+      </w:pPr>
+      <w:rPr>
+        <w:rFonts w:ascii="Courier New" w:hAnsi="Courier New" w:cs="Courier New" w:hint="default"/>
+      </w:rPr>
+    </w:lvl>
+    <w:lvl w:ilvl="5" w:tplc="08090005" w:tentative="1">
+      <w:start w:val="1"/>
+      <w:numFmt w:val="bullet"/>
+      <w:lvlText w:val=""/>
+      <w:lvlJc w:val="left"/>
+      <w:pPr>
+        <w:ind w:left="4320" w:hanging="360"/>
+      </w:pPr>
+      <w:rPr>
+        <w:rFonts w:ascii="Wingdings" w:hAnsi="Wingdings" w:hint="default"/>
+      </w:rPr>
+    </w:lvl>
+    <w:lvl w:ilvl="6" w:tplc="08090001" w:tentative="1">
+      <w:start w:val="1"/>
+      <w:numFmt w:val="bullet"/>
+      <w:lvlText w:val=""/>
+      <w:lvlJc w:val="left"/>
+      <w:pPr>
+        <w:ind w:left="5040" w:hanging="360"/>
+      </w:pPr>
+      <w:rPr>
+        <w:rFonts w:ascii="Symbol" w:hAnsi="Symbol" w:hint="default"/>
+      </w:rPr>
+    </w:lvl>
+    <w:lvl w:ilvl="7" w:tplc="08090003" w:tentative="1">
+      <w:start w:val="1"/>
+      <w:numFmt w:val="bullet"/>
+      <w:lvlText w:val="o"/>
+      <w:lvlJc w:val="left"/>
+      <w:pPr>
+        <w:ind w:left="5760" w:hanging="360"/>
+      </w:pPr>
+      <w:rPr>
+        <w:rFonts w:ascii="Courier New" w:hAnsi="Courier New" w:cs="Courier New" w:hint="default"/>
+      </w:rPr>
+    </w:lvl>
+    <w:lvl w:ilvl="8" w:tplc="08090005" w:tentative="1">
+      <w:start w:val="1"/>
+      <w:numFmt w:val="bullet"/>
+      <w:lvlText w:val=""/>
+      <w:lvlJc w:val="left"/>
+      <w:pPr>
+        <w:ind w:left="6480" w:hanging="360"/>
+      </w:pPr>
+      <w:rPr>
+        <w:rFonts w:ascii="Wingdings" w:hAnsi="Wingdings" w:hint="default"/>
+      </w:rPr>
+    </w:lvl>
+  </w:abstractNum>
   <w:num w:numId="1" w16cid:durableId="885874156">
+    <w:abstractNumId w:val="3"/>
+  </w:num>
+  <w:num w:numId="2" w16cid:durableId="2000190034">
+    <w:abstractNumId w:val="6"/>
+  </w:num>
+  <w:num w:numId="3" w16cid:durableId="1893957007">
     <w:abstractNumId w:val="1"/>
   </w:num>
-  <w:num w:numId="2" w16cid:durableId="2000190034">
+  <w:num w:numId="4" w16cid:durableId="1348093430">
+    <w:abstractNumId w:val="5"/>
+  </w:num>
+  <w:num w:numId="5" w16cid:durableId="719668526">
     <w:abstractNumId w:val="4"/>
   </w:num>
-  <w:num w:numId="3" w16cid:durableId="1893957007">
+  <w:num w:numId="6" w16cid:durableId="2100052633">
+    <w:abstractNumId w:val="2"/>
+  </w:num>
+  <w:num w:numId="7" w16cid:durableId="2063092130">
     <w:abstractNumId w:val="0"/>
   </w:num>
-  <w:num w:numId="4" w16cid:durableId="1348093430">
-    <w:abstractNumId w:val="3"/>
-  </w:num>
-  <w:num w:numId="5" w16cid:durableId="719668526">
-    <w:abstractNumId w:val="2"/>
+  <w:num w:numId="8" w16cid:durableId="1417020408">
+    <w:abstractNumId w:val="7"/>
   </w:num>
 </w:numbering>
 </file>

</xml_diff>